<commit_message>
update Da Hua DS and Effective C++ item13&14
</commit_message>
<xml_diff>
--- a/C++侯捷系列/Effective-C++.docx
+++ b/C++侯捷系列/Effective-C++.docx
@@ -189,12 +189,14 @@
         </w:rPr>
         <w:t>，</w:t>
       </w:r>
+      <w:proofErr w:type="spellStart"/>
       <w:r>
         <w:rPr>
           <w:rFonts w:hint="eastAsia"/>
         </w:rPr>
         <w:t>enum</w:t>
       </w:r>
+      <w:proofErr w:type="spellEnd"/>
       <w:r>
         <w:rPr>
           <w:rFonts w:hint="eastAsia"/>
@@ -255,12 +257,14 @@
         </w:rPr>
         <w:t>对象或</w:t>
       </w:r>
+      <w:proofErr w:type="spellStart"/>
       <w:r>
         <w:rPr>
           <w:rFonts w:hint="eastAsia"/>
         </w:rPr>
         <w:t>enums</w:t>
       </w:r>
+      <w:proofErr w:type="spellEnd"/>
       <w:r>
         <w:rPr>
           <w:rFonts w:hint="eastAsia"/>
@@ -431,12 +435,14 @@
       <w:r>
         <w:t xml:space="preserve"> </w:t>
       </w:r>
+      <w:proofErr w:type="spellStart"/>
       <w:r>
         <w:rPr>
           <w:rFonts w:hint="eastAsia"/>
         </w:rPr>
         <w:t>constness</w:t>
       </w:r>
+      <w:proofErr w:type="spellEnd"/>
       <w:r>
         <w:rPr>
           <w:rFonts w:hint="eastAsia"/>
@@ -805,7 +811,21 @@
         <w:rPr>
           <w:rFonts w:hint="eastAsia"/>
         </w:rPr>
-        <w:t>操作符，以及析构函数。</w:t>
+        <w:t>操作符，</w:t>
+      </w:r>
+      <w:proofErr w:type="gramStart"/>
+      <w:r>
+        <w:rPr>
+          <w:rFonts w:hint="eastAsia"/>
+        </w:rPr>
+        <w:t>以及析构函数</w:t>
+      </w:r>
+      <w:proofErr w:type="gramEnd"/>
+      <w:r>
+        <w:rPr>
+          <w:rFonts w:hint="eastAsia"/>
+        </w:rPr>
+        <w:t>。</w:t>
       </w:r>
     </w:p>
     <w:p/>
@@ -858,12 +878,14 @@
         </w:rPr>
         <w:t>并且不予实现。使用像</w:t>
       </w:r>
+      <w:proofErr w:type="spellStart"/>
       <w:r>
         <w:rPr>
           <w:rFonts w:hint="eastAsia"/>
         </w:rPr>
         <w:t>Uncopyable</w:t>
       </w:r>
+      <w:proofErr w:type="spellEnd"/>
       <w:r>
         <w:rPr>
           <w:rFonts w:hint="eastAsia"/>
@@ -904,7 +926,14 @@
         <w:rPr>
           <w:rFonts w:hint="eastAsia"/>
         </w:rPr>
-        <w:t>：为多态基类声明</w:t>
+        <w:t>：为多态</w:t>
+      </w:r>
+      <w:proofErr w:type="gramStart"/>
+      <w:r>
+        <w:rPr>
+          <w:rFonts w:hint="eastAsia"/>
+        </w:rPr>
+        <w:t>基类声明</w:t>
       </w:r>
       <w:r>
         <w:rPr>
@@ -916,7 +945,14 @@
         <w:rPr>
           <w:rFonts w:hint="eastAsia"/>
         </w:rPr>
-        <w:t>析构函数</w:t>
+        <w:t>析构</w:t>
+      </w:r>
+      <w:proofErr w:type="gramEnd"/>
+      <w:r>
+        <w:rPr>
+          <w:rFonts w:hint="eastAsia"/>
+        </w:rPr>
+        <w:t>函数</w:t>
       </w:r>
     </w:p>
     <w:p>
@@ -978,11 +1014,19 @@
         </w:rPr>
         <w:t>virtual</w:t>
       </w:r>
-      <w:r>
-        <w:rPr>
-          <w:rFonts w:hint="eastAsia"/>
-        </w:rPr>
-        <w:t>析构函数。如果</w:t>
+      <w:proofErr w:type="gramStart"/>
+      <w:r>
+        <w:rPr>
+          <w:rFonts w:hint="eastAsia"/>
+        </w:rPr>
+        <w:t>析构函数</w:t>
+      </w:r>
+      <w:proofErr w:type="gramEnd"/>
+      <w:r>
+        <w:rPr>
+          <w:rFonts w:hint="eastAsia"/>
+        </w:rPr>
+        <w:t>。如果</w:t>
       </w:r>
       <w:r>
         <w:rPr>
@@ -1014,11 +1058,19 @@
         </w:rPr>
         <w:t>virtual</w:t>
       </w:r>
-      <w:r>
-        <w:rPr>
-          <w:rFonts w:hint="eastAsia"/>
-        </w:rPr>
-        <w:t>析构函数。</w:t>
+      <w:proofErr w:type="gramStart"/>
+      <w:r>
+        <w:rPr>
+          <w:rFonts w:hint="eastAsia"/>
+        </w:rPr>
+        <w:t>析构函数</w:t>
+      </w:r>
+      <w:proofErr w:type="gramEnd"/>
+      <w:r>
+        <w:rPr>
+          <w:rFonts w:hint="eastAsia"/>
+        </w:rPr>
+        <w:t>。</w:t>
       </w:r>
     </w:p>
     <w:p>
@@ -1081,11 +1133,19 @@
         </w:rPr>
         <w:t>virtual</w:t>
       </w:r>
-      <w:r>
-        <w:rPr>
-          <w:rFonts w:hint="eastAsia"/>
-        </w:rPr>
-        <w:t>析构函数。</w:t>
+      <w:proofErr w:type="gramStart"/>
+      <w:r>
+        <w:rPr>
+          <w:rFonts w:hint="eastAsia"/>
+        </w:rPr>
+        <w:t>析构函数</w:t>
+      </w:r>
+      <w:proofErr w:type="gramEnd"/>
+      <w:r>
+        <w:rPr>
+          <w:rFonts w:hint="eastAsia"/>
+        </w:rPr>
+        <w:t>。</w:t>
       </w:r>
     </w:p>
     <w:p/>
@@ -1120,11 +1180,47 @@
         </w:numPr>
         <w:ind w:firstLineChars="0"/>
       </w:pPr>
-      <w:r>
-        <w:rPr>
-          <w:rFonts w:hint="eastAsia"/>
-        </w:rPr>
-        <w:t>析构函数绝对不要吐出异常。如果一个被析构函数调用的函数可能抛出异常，析构函数应该捕捉任何异常，然后吞下它们（不传播）或结束程序。</w:t>
+      <w:proofErr w:type="gramStart"/>
+      <w:r>
+        <w:rPr>
+          <w:rFonts w:hint="eastAsia"/>
+        </w:rPr>
+        <w:t>析构函数</w:t>
+      </w:r>
+      <w:proofErr w:type="gramEnd"/>
+      <w:r>
+        <w:rPr>
+          <w:rFonts w:hint="eastAsia"/>
+        </w:rPr>
+        <w:t>绝对不要吐出异常。如果一个</w:t>
+      </w:r>
+      <w:proofErr w:type="gramStart"/>
+      <w:r>
+        <w:rPr>
+          <w:rFonts w:hint="eastAsia"/>
+        </w:rPr>
+        <w:t>被析构</w:t>
+      </w:r>
+      <w:proofErr w:type="gramEnd"/>
+      <w:r>
+        <w:rPr>
+          <w:rFonts w:hint="eastAsia"/>
+        </w:rPr>
+        <w:t>函数调用的函数可能抛出异常，</w:t>
+      </w:r>
+      <w:proofErr w:type="gramStart"/>
+      <w:r>
+        <w:rPr>
+          <w:rFonts w:hint="eastAsia"/>
+        </w:rPr>
+        <w:t>析构函数</w:t>
+      </w:r>
+      <w:proofErr w:type="gramEnd"/>
+      <w:r>
+        <w:rPr>
+          <w:rFonts w:hint="eastAsia"/>
+        </w:rPr>
+        <w:t>应该捕捉任何异常，然后吞下它们（不传播）或结束程序。</w:t>
       </w:r>
     </w:p>
     <w:p>
@@ -1135,9 +1231,6 @@
           <w:numId w:val="8"/>
         </w:numPr>
         <w:ind w:firstLineChars="0"/>
-        <w:rPr>
-          <w:rFonts w:hint="eastAsia"/>
-        </w:rPr>
       </w:pPr>
       <w:r>
         <w:rPr>
@@ -1167,7 +1260,860 @@
         <w:rPr>
           <w:rFonts w:hint="eastAsia"/>
         </w:rPr>
-        <w:t>应该提供一个普通函数（而非在析构函数中）执行该操作。</w:t>
+        <w:t>应该提供一个普通函数（而非</w:t>
+      </w:r>
+      <w:proofErr w:type="gramStart"/>
+      <w:r>
+        <w:rPr>
+          <w:rFonts w:hint="eastAsia"/>
+        </w:rPr>
+        <w:t>在析构函数</w:t>
+      </w:r>
+      <w:proofErr w:type="gramEnd"/>
+      <w:r>
+        <w:rPr>
+          <w:rFonts w:hint="eastAsia"/>
+        </w:rPr>
+        <w:t>中）执行该操作。</w:t>
+      </w:r>
+    </w:p>
+    <w:p/>
+    <w:p>
+      <w:r>
+        <w:rPr>
+          <w:rFonts w:hint="eastAsia"/>
+        </w:rPr>
+        <w:t>Item09</w:t>
+      </w:r>
+      <w:r>
+        <w:rPr>
+          <w:rFonts w:hint="eastAsia"/>
+        </w:rPr>
+        <w:t>：绝不在构造和</w:t>
+      </w:r>
+      <w:proofErr w:type="gramStart"/>
+      <w:r>
+        <w:rPr>
+          <w:rFonts w:hint="eastAsia"/>
+        </w:rPr>
+        <w:t>析构</w:t>
+      </w:r>
+      <w:proofErr w:type="gramEnd"/>
+      <w:r>
+        <w:rPr>
+          <w:rFonts w:hint="eastAsia"/>
+        </w:rPr>
+        <w:t>过程中调用</w:t>
+      </w:r>
+      <w:r>
+        <w:rPr>
+          <w:rFonts w:hint="eastAsia"/>
+        </w:rPr>
+        <w:t>virtual</w:t>
+      </w:r>
+      <w:r>
+        <w:rPr>
+          <w:rFonts w:hint="eastAsia"/>
+        </w:rPr>
+        <w:t>函数</w:t>
+      </w:r>
+    </w:p>
+    <w:p>
+      <w:r>
+        <w:rPr>
+          <w:rFonts w:hint="eastAsia"/>
+        </w:rPr>
+        <w:t>记住：</w:t>
+      </w:r>
+    </w:p>
+    <w:p>
+      <w:pPr>
+        <w:pStyle w:val="a3"/>
+        <w:numPr>
+          <w:ilvl w:val="0"/>
+          <w:numId w:val="9"/>
+        </w:numPr>
+        <w:ind w:firstLineChars="0"/>
+      </w:pPr>
+      <w:r>
+        <w:rPr>
+          <w:rFonts w:hint="eastAsia"/>
+        </w:rPr>
+        <w:t>在构造和</w:t>
+      </w:r>
+      <w:proofErr w:type="gramStart"/>
+      <w:r>
+        <w:rPr>
+          <w:rFonts w:hint="eastAsia"/>
+        </w:rPr>
+        <w:t>析构</w:t>
+      </w:r>
+      <w:proofErr w:type="gramEnd"/>
+      <w:r>
+        <w:rPr>
+          <w:rFonts w:hint="eastAsia"/>
+        </w:rPr>
+        <w:t>期间不要调用</w:t>
+      </w:r>
+      <w:r>
+        <w:rPr>
+          <w:rFonts w:hint="eastAsia"/>
+        </w:rPr>
+        <w:t>virtual</w:t>
+      </w:r>
+      <w:r>
+        <w:rPr>
+          <w:rFonts w:hint="eastAsia"/>
+        </w:rPr>
+        <w:t>函数，因为这类调用从不下降至</w:t>
+      </w:r>
+      <w:r>
+        <w:rPr>
+          <w:rFonts w:hint="eastAsia"/>
+        </w:rPr>
+        <w:t>derived</w:t>
+      </w:r>
+      <w:r>
+        <w:t xml:space="preserve"> </w:t>
+      </w:r>
+      <w:r>
+        <w:rPr>
+          <w:rFonts w:hint="eastAsia"/>
+        </w:rPr>
+        <w:t>class</w:t>
+      </w:r>
+      <w:r>
+        <w:rPr>
+          <w:rFonts w:hint="eastAsia"/>
+        </w:rPr>
+        <w:t>（比起当前执行构造函数和</w:t>
+      </w:r>
+      <w:proofErr w:type="gramStart"/>
+      <w:r>
+        <w:rPr>
+          <w:rFonts w:hint="eastAsia"/>
+        </w:rPr>
+        <w:t>析构</w:t>
+      </w:r>
+      <w:proofErr w:type="gramEnd"/>
+      <w:r>
+        <w:rPr>
+          <w:rFonts w:hint="eastAsia"/>
+        </w:rPr>
+        <w:t>函数的那层）</w:t>
+      </w:r>
+      <w:r>
+        <w:rPr>
+          <w:rFonts w:hint="eastAsia"/>
+        </w:rPr>
+        <w:t>。</w:t>
+      </w:r>
+    </w:p>
+    <w:p/>
+    <w:p>
+      <w:r>
+        <w:rPr>
+          <w:rFonts w:hint="eastAsia"/>
+        </w:rPr>
+        <w:t>Item10</w:t>
+      </w:r>
+      <w:r>
+        <w:rPr>
+          <w:rFonts w:hint="eastAsia"/>
+        </w:rPr>
+        <w:t>：令</w:t>
+      </w:r>
+      <w:r>
+        <w:rPr>
+          <w:rFonts w:hint="eastAsia"/>
+        </w:rPr>
+        <w:t>operator=</w:t>
+      </w:r>
+      <w:r>
+        <w:rPr>
+          <w:rFonts w:hint="eastAsia"/>
+        </w:rPr>
+        <w:t>返回一个</w:t>
+      </w:r>
+      <w:r>
+        <w:rPr>
+          <w:rFonts w:hint="eastAsia"/>
+        </w:rPr>
+        <w:t>reference</w:t>
+      </w:r>
+      <w:r>
+        <w:t xml:space="preserve"> </w:t>
+      </w:r>
+      <w:r>
+        <w:rPr>
+          <w:rFonts w:hint="eastAsia"/>
+        </w:rPr>
+        <w:t>to</w:t>
+      </w:r>
+      <w:r>
+        <w:t xml:space="preserve"> </w:t>
+      </w:r>
+      <w:r>
+        <w:rPr>
+          <w:rFonts w:hint="eastAsia"/>
+        </w:rPr>
+        <w:t>*this</w:t>
+      </w:r>
+    </w:p>
+    <w:p>
+      <w:r>
+        <w:rPr>
+          <w:rFonts w:hint="eastAsia"/>
+        </w:rPr>
+        <w:lastRenderedPageBreak/>
+        <w:t>记住：</w:t>
+      </w:r>
+    </w:p>
+    <w:p>
+      <w:pPr>
+        <w:pStyle w:val="a3"/>
+        <w:numPr>
+          <w:ilvl w:val="0"/>
+          <w:numId w:val="9"/>
+        </w:numPr>
+        <w:ind w:firstLineChars="0"/>
+      </w:pPr>
+      <w:r>
+        <w:rPr>
+          <w:rFonts w:hint="eastAsia"/>
+        </w:rPr>
+        <w:t>令赋值（</w:t>
+      </w:r>
+      <w:r>
+        <w:rPr>
+          <w:rFonts w:hint="eastAsia"/>
+        </w:rPr>
+        <w:t>assignment</w:t>
+      </w:r>
+      <w:r>
+        <w:rPr>
+          <w:rFonts w:hint="eastAsia"/>
+        </w:rPr>
+        <w:t>）操作符返回一个</w:t>
+      </w:r>
+      <w:r>
+        <w:rPr>
+          <w:rFonts w:hint="eastAsia"/>
+        </w:rPr>
+        <w:t>reference</w:t>
+      </w:r>
+      <w:r>
+        <w:t xml:space="preserve"> </w:t>
+      </w:r>
+      <w:r>
+        <w:rPr>
+          <w:rFonts w:hint="eastAsia"/>
+        </w:rPr>
+        <w:t>to</w:t>
+      </w:r>
+      <w:r>
+        <w:t xml:space="preserve"> </w:t>
+      </w:r>
+      <w:r>
+        <w:rPr>
+          <w:rFonts w:hint="eastAsia"/>
+        </w:rPr>
+        <w:t>*this</w:t>
+      </w:r>
+      <w:r>
+        <w:rPr>
+          <w:rFonts w:hint="eastAsia"/>
+        </w:rPr>
+        <w:t>。</w:t>
+      </w:r>
+    </w:p>
+    <w:p/>
+    <w:p>
+      <w:r>
+        <w:rPr>
+          <w:rFonts w:hint="eastAsia"/>
+        </w:rPr>
+        <w:t>Item11</w:t>
+      </w:r>
+      <w:r>
+        <w:rPr>
+          <w:rFonts w:hint="eastAsia"/>
+        </w:rPr>
+        <w:t>：在</w:t>
+      </w:r>
+      <w:r>
+        <w:rPr>
+          <w:rFonts w:hint="eastAsia"/>
+        </w:rPr>
+        <w:t>operator=</w:t>
+      </w:r>
+      <w:r>
+        <w:rPr>
+          <w:rFonts w:hint="eastAsia"/>
+        </w:rPr>
+        <w:t>中处理“自我赋值”</w:t>
+      </w:r>
+    </w:p>
+    <w:p>
+      <w:r>
+        <w:rPr>
+          <w:rFonts w:hint="eastAsia"/>
+        </w:rPr>
+        <w:t>记住：</w:t>
+      </w:r>
+    </w:p>
+    <w:p>
+      <w:pPr>
+        <w:pStyle w:val="a3"/>
+        <w:numPr>
+          <w:ilvl w:val="0"/>
+          <w:numId w:val="9"/>
+        </w:numPr>
+        <w:ind w:firstLineChars="0"/>
+      </w:pPr>
+      <w:r>
+        <w:rPr>
+          <w:rFonts w:hint="eastAsia"/>
+        </w:rPr>
+        <w:t>确保当对象自我赋值时</w:t>
+      </w:r>
+      <w:r>
+        <w:rPr>
+          <w:rFonts w:hint="eastAsia"/>
+        </w:rPr>
+        <w:t>operator=</w:t>
+      </w:r>
+      <w:r>
+        <w:rPr>
+          <w:rFonts w:hint="eastAsia"/>
+        </w:rPr>
+        <w:t>有良好行为。其中技术包括比较“来源对象”和“目标对象”的地址、精心周到的语句顺序、以及</w:t>
+      </w:r>
+      <w:r>
+        <w:rPr>
+          <w:rFonts w:hint="eastAsia"/>
+        </w:rPr>
+        <w:t>copy-and-swap</w:t>
+      </w:r>
+      <w:r>
+        <w:rPr>
+          <w:rFonts w:hint="eastAsia"/>
+        </w:rPr>
+        <w:t>。</w:t>
+      </w:r>
+    </w:p>
+    <w:p>
+      <w:pPr>
+        <w:pStyle w:val="a3"/>
+        <w:numPr>
+          <w:ilvl w:val="0"/>
+          <w:numId w:val="9"/>
+        </w:numPr>
+        <w:ind w:firstLineChars="0"/>
+      </w:pPr>
+      <w:r>
+        <w:rPr>
+          <w:rFonts w:hint="eastAsia"/>
+        </w:rPr>
+        <w:t>确定任何函数如果操作一个以上的对象，而其中多个对象是同一个</w:t>
+      </w:r>
+      <w:r>
+        <w:rPr>
+          <w:rFonts w:hint="eastAsia"/>
+        </w:rPr>
+        <w:t>对象时，其行为仍然正确。</w:t>
+      </w:r>
+    </w:p>
+    <w:p/>
+    <w:p>
+      <w:r>
+        <w:rPr>
+          <w:rFonts w:hint="eastAsia"/>
+        </w:rPr>
+        <w:t>Item12</w:t>
+      </w:r>
+      <w:r>
+        <w:rPr>
+          <w:rFonts w:hint="eastAsia"/>
+        </w:rPr>
+        <w:t>：复制对象时勿忘记其每一个成分</w:t>
+      </w:r>
+    </w:p>
+    <w:p>
+      <w:r>
+        <w:rPr>
+          <w:rFonts w:hint="eastAsia"/>
+        </w:rPr>
+        <w:t>记住：</w:t>
+      </w:r>
+    </w:p>
+    <w:p>
+      <w:pPr>
+        <w:pStyle w:val="a3"/>
+        <w:numPr>
+          <w:ilvl w:val="0"/>
+          <w:numId w:val="10"/>
+        </w:numPr>
+        <w:ind w:firstLineChars="0"/>
+      </w:pPr>
+      <w:r>
+        <w:rPr>
+          <w:rFonts w:hint="eastAsia"/>
+        </w:rPr>
+        <w:t>Copying</w:t>
+      </w:r>
+      <w:r>
+        <w:rPr>
+          <w:rFonts w:hint="eastAsia"/>
+        </w:rPr>
+        <w:t>函数应该确保复制“对象内的所有成员变量”及“所有</w:t>
+      </w:r>
+      <w:r>
+        <w:rPr>
+          <w:rFonts w:hint="eastAsia"/>
+        </w:rPr>
+        <w:t>base</w:t>
+      </w:r>
+      <w:r>
+        <w:t xml:space="preserve"> </w:t>
+      </w:r>
+      <w:r>
+        <w:rPr>
+          <w:rFonts w:hint="eastAsia"/>
+        </w:rPr>
+        <w:t>class</w:t>
+      </w:r>
+      <w:r>
+        <w:rPr>
+          <w:rFonts w:hint="eastAsia"/>
+        </w:rPr>
+        <w:t>成分”。</w:t>
+      </w:r>
+    </w:p>
+    <w:p>
+      <w:pPr>
+        <w:pStyle w:val="a3"/>
+        <w:numPr>
+          <w:ilvl w:val="0"/>
+          <w:numId w:val="10"/>
+        </w:numPr>
+        <w:ind w:firstLineChars="0"/>
+      </w:pPr>
+      <w:r>
+        <w:rPr>
+          <w:rFonts w:hint="eastAsia"/>
+        </w:rPr>
+        <w:t>不要尝试以某个</w:t>
+      </w:r>
+      <w:r>
+        <w:rPr>
+          <w:rFonts w:hint="eastAsia"/>
+        </w:rPr>
+        <w:t>copying</w:t>
+      </w:r>
+      <w:r>
+        <w:rPr>
+          <w:rFonts w:hint="eastAsia"/>
+        </w:rPr>
+        <w:t>函数实现另一个</w:t>
+      </w:r>
+      <w:r>
+        <w:rPr>
+          <w:rFonts w:hint="eastAsia"/>
+        </w:rPr>
+        <w:t>copying</w:t>
+      </w:r>
+      <w:r>
+        <w:rPr>
+          <w:rFonts w:hint="eastAsia"/>
+        </w:rPr>
+        <w:t>函数。应该将共同机能放进第三个函数中，并由两个</w:t>
+      </w:r>
+      <w:r>
+        <w:rPr>
+          <w:rFonts w:hint="eastAsia"/>
+        </w:rPr>
+        <w:t>copying</w:t>
+      </w:r>
+      <w:r>
+        <w:rPr>
+          <w:rFonts w:hint="eastAsia"/>
+        </w:rPr>
+        <w:t>函数共同调用。</w:t>
+      </w:r>
+    </w:p>
+    <w:p/>
+    <w:p>
+      <w:r>
+        <w:rPr>
+          <w:rFonts w:hint="eastAsia"/>
+        </w:rPr>
+        <w:t>Item</w:t>
+      </w:r>
+      <w:r>
+        <w:t>13</w:t>
+      </w:r>
+      <w:r>
+        <w:rPr>
+          <w:rFonts w:hint="eastAsia"/>
+        </w:rPr>
+        <w:t>：以对象管理资源</w:t>
+      </w:r>
+    </w:p>
+    <w:p>
+      <w:r>
+        <w:rPr>
+          <w:rFonts w:hint="eastAsia"/>
+        </w:rPr>
+        <w:t>记住：</w:t>
+      </w:r>
+    </w:p>
+    <w:p>
+      <w:pPr>
+        <w:pStyle w:val="a3"/>
+        <w:numPr>
+          <w:ilvl w:val="0"/>
+          <w:numId w:val="11"/>
+        </w:numPr>
+        <w:ind w:firstLineChars="0"/>
+      </w:pPr>
+      <w:r>
+        <w:rPr>
+          <w:rFonts w:hint="eastAsia"/>
+        </w:rPr>
+        <w:t>为了防止资源泄露，请使用</w:t>
+      </w:r>
+      <w:r>
+        <w:rPr>
+          <w:rFonts w:hint="eastAsia"/>
+        </w:rPr>
+        <w:t>RAII</w:t>
+      </w:r>
+      <w:r>
+        <w:rPr>
+          <w:rFonts w:hint="eastAsia"/>
+        </w:rPr>
+        <w:t>对象，它们在构造函数中获得资源并</w:t>
+      </w:r>
+      <w:proofErr w:type="gramStart"/>
+      <w:r>
+        <w:rPr>
+          <w:rFonts w:hint="eastAsia"/>
+        </w:rPr>
+        <w:t>在析构函数</w:t>
+      </w:r>
+      <w:proofErr w:type="gramEnd"/>
+      <w:r>
+        <w:rPr>
+          <w:rFonts w:hint="eastAsia"/>
+        </w:rPr>
+        <w:t>中释放资源。</w:t>
+      </w:r>
+    </w:p>
+    <w:p>
+      <w:pPr>
+        <w:pStyle w:val="a3"/>
+        <w:numPr>
+          <w:ilvl w:val="0"/>
+          <w:numId w:val="11"/>
+        </w:numPr>
+        <w:ind w:firstLineChars="0"/>
+      </w:pPr>
+      <w:r>
+        <w:rPr>
+          <w:rFonts w:hint="eastAsia"/>
+        </w:rPr>
+        <w:t>两个常被使用的</w:t>
+      </w:r>
+      <w:r>
+        <w:rPr>
+          <w:rFonts w:hint="eastAsia"/>
+        </w:rPr>
+        <w:t>RAII</w:t>
+      </w:r>
+      <w:r>
+        <w:t xml:space="preserve"> </w:t>
+      </w:r>
+      <w:r>
+        <w:rPr>
+          <w:rFonts w:hint="eastAsia"/>
+        </w:rPr>
+        <w:t>classes</w:t>
+      </w:r>
+      <w:r>
+        <w:rPr>
+          <w:rFonts w:hint="eastAsia"/>
+        </w:rPr>
+        <w:t>分别是</w:t>
+      </w:r>
+      <w:r>
+        <w:rPr>
+          <w:rFonts w:hint="eastAsia"/>
+        </w:rPr>
+        <w:t>tr1</w:t>
+      </w:r>
+      <w:r>
+        <w:rPr>
+          <w:rFonts w:hint="eastAsia"/>
+        </w:rPr>
+        <w:t>：</w:t>
+      </w:r>
+      <w:proofErr w:type="spellStart"/>
+      <w:r>
+        <w:rPr>
+          <w:rFonts w:hint="eastAsia"/>
+        </w:rPr>
+        <w:t>shared</w:t>
+      </w:r>
+      <w:r>
+        <w:t>_ptr</w:t>
+      </w:r>
+      <w:proofErr w:type="spellEnd"/>
+      <w:r>
+        <w:rPr>
+          <w:rFonts w:hint="eastAsia"/>
+        </w:rPr>
+        <w:t>和</w:t>
+      </w:r>
+      <w:proofErr w:type="spellStart"/>
+      <w:r>
+        <w:rPr>
+          <w:rFonts w:hint="eastAsia"/>
+        </w:rPr>
+        <w:t>atuo</w:t>
+      </w:r>
+      <w:r>
+        <w:t>_ptr</w:t>
+      </w:r>
+      <w:proofErr w:type="spellEnd"/>
+      <w:r>
+        <w:rPr>
+          <w:rFonts w:hint="eastAsia"/>
+        </w:rPr>
+        <w:t>。前者通常是较佳选择，因为其</w:t>
+      </w:r>
+      <w:r>
+        <w:rPr>
+          <w:rFonts w:hint="eastAsia"/>
+        </w:rPr>
+        <w:t>copy</w:t>
+      </w:r>
+      <w:r>
+        <w:rPr>
+          <w:rFonts w:hint="eastAsia"/>
+        </w:rPr>
+        <w:t>行为比较直观。若选择</w:t>
+      </w:r>
+      <w:proofErr w:type="spellStart"/>
+      <w:r>
+        <w:rPr>
+          <w:rFonts w:hint="eastAsia"/>
+        </w:rPr>
+        <w:t>auto</w:t>
+      </w:r>
+      <w:r>
+        <w:t>_ptr</w:t>
+      </w:r>
+      <w:proofErr w:type="spellEnd"/>
+      <w:r>
+        <w:rPr>
+          <w:rFonts w:hint="eastAsia"/>
+        </w:rPr>
+        <w:t>，复制动作会使它（被复制物）指向</w:t>
+      </w:r>
+      <w:r>
+        <w:rPr>
+          <w:rFonts w:hint="eastAsia"/>
+        </w:rPr>
+        <w:t>null</w:t>
+      </w:r>
+      <w:r>
+        <w:rPr>
+          <w:rFonts w:hint="eastAsia"/>
+        </w:rPr>
+        <w:t>。</w:t>
+      </w:r>
+    </w:p>
+    <w:p/>
+    <w:p>
+      <w:r>
+        <w:rPr>
+          <w:rFonts w:hint="eastAsia"/>
+        </w:rPr>
+        <w:t>Item14</w:t>
+      </w:r>
+      <w:r>
+        <w:rPr>
+          <w:rFonts w:hint="eastAsia"/>
+        </w:rPr>
+        <w:t>：在资源管理类中小心</w:t>
+      </w:r>
+      <w:r>
+        <w:rPr>
+          <w:rFonts w:hint="eastAsia"/>
+        </w:rPr>
+        <w:t>copying</w:t>
+      </w:r>
+      <w:r>
+        <w:rPr>
+          <w:rFonts w:hint="eastAsia"/>
+        </w:rPr>
+        <w:t>行为</w:t>
+      </w:r>
+    </w:p>
+    <w:p>
+      <w:r>
+        <w:rPr>
+          <w:rFonts w:hint="eastAsia"/>
+        </w:rPr>
+        <w:t>记住：</w:t>
+      </w:r>
+    </w:p>
+    <w:p>
+      <w:pPr>
+        <w:pStyle w:val="a3"/>
+        <w:numPr>
+          <w:ilvl w:val="0"/>
+          <w:numId w:val="12"/>
+        </w:numPr>
+        <w:ind w:firstLineChars="0"/>
+      </w:pPr>
+      <w:r>
+        <w:rPr>
+          <w:rFonts w:hint="eastAsia"/>
+        </w:rPr>
+        <w:t>复制</w:t>
+      </w:r>
+      <w:r>
+        <w:rPr>
+          <w:rFonts w:hint="eastAsia"/>
+        </w:rPr>
+        <w:t>RAII</w:t>
+      </w:r>
+      <w:r>
+        <w:rPr>
+          <w:rFonts w:hint="eastAsia"/>
+        </w:rPr>
+        <w:t>对象必须一并复制它所管理的资源，所以资源的</w:t>
+      </w:r>
+      <w:r>
+        <w:rPr>
+          <w:rFonts w:hint="eastAsia"/>
+        </w:rPr>
+        <w:t>copying</w:t>
+      </w:r>
+      <w:r>
+        <w:rPr>
+          <w:rFonts w:hint="eastAsia"/>
+        </w:rPr>
+        <w:t>行为决定</w:t>
+      </w:r>
+      <w:r>
+        <w:rPr>
+          <w:rFonts w:hint="eastAsia"/>
+        </w:rPr>
+        <w:t>RAII</w:t>
+      </w:r>
+      <w:r>
+        <w:rPr>
+          <w:rFonts w:hint="eastAsia"/>
+        </w:rPr>
+        <w:t>对象的</w:t>
+      </w:r>
+      <w:r>
+        <w:rPr>
+          <w:rFonts w:hint="eastAsia"/>
+        </w:rPr>
+        <w:t>copying</w:t>
+      </w:r>
+      <w:r>
+        <w:rPr>
+          <w:rFonts w:hint="eastAsia"/>
+        </w:rPr>
+        <w:t>行为。</w:t>
+      </w:r>
+    </w:p>
+    <w:p>
+      <w:pPr>
+        <w:pStyle w:val="a3"/>
+        <w:numPr>
+          <w:ilvl w:val="0"/>
+          <w:numId w:val="12"/>
+        </w:numPr>
+        <w:ind w:firstLineChars="0"/>
+        <w:rPr>
+          <w:rFonts w:hint="eastAsia"/>
+        </w:rPr>
+      </w:pPr>
+      <w:r>
+        <w:rPr>
+          <w:rFonts w:hint="eastAsia"/>
+        </w:rPr>
+        <w:lastRenderedPageBreak/>
+        <w:t>普通而常见的</w:t>
+      </w:r>
+      <w:r>
+        <w:rPr>
+          <w:rFonts w:hint="eastAsia"/>
+        </w:rPr>
+        <w:t>RAII</w:t>
+      </w:r>
+      <w:r>
+        <w:t xml:space="preserve"> </w:t>
+      </w:r>
+      <w:r>
+        <w:rPr>
+          <w:rFonts w:hint="eastAsia"/>
+        </w:rPr>
+        <w:t>class</w:t>
+      </w:r>
+      <w:r>
+        <w:t xml:space="preserve"> </w:t>
+      </w:r>
+      <w:r>
+        <w:rPr>
+          <w:rFonts w:hint="eastAsia"/>
+        </w:rPr>
+        <w:t>copying</w:t>
+      </w:r>
+      <w:r>
+        <w:rPr>
+          <w:rFonts w:hint="eastAsia"/>
+        </w:rPr>
+        <w:t>行为是：抑制</w:t>
+      </w:r>
+      <w:r>
+        <w:rPr>
+          <w:rFonts w:hint="eastAsia"/>
+        </w:rPr>
+        <w:t>copying</w:t>
+      </w:r>
+      <w:r>
+        <w:rPr>
+          <w:rFonts w:hint="eastAsia"/>
+        </w:rPr>
+        <w:t>、施行引用计数法（</w:t>
+      </w:r>
+      <w:r>
+        <w:rPr>
+          <w:rFonts w:hint="eastAsia"/>
+        </w:rPr>
+        <w:t>reference</w:t>
+      </w:r>
+      <w:r>
+        <w:t xml:space="preserve"> </w:t>
+      </w:r>
+      <w:r>
+        <w:rPr>
+          <w:rFonts w:hint="eastAsia"/>
+        </w:rPr>
+        <w:t>counting</w:t>
+      </w:r>
+      <w:r>
+        <w:rPr>
+          <w:rFonts w:hint="eastAsia"/>
+        </w:rPr>
+        <w:t>）。不过其他行为也都可能被实现。</w:t>
       </w:r>
     </w:p>
     <w:sectPr>
@@ -1296,6 +2242,232 @@
     </w:lvl>
   </w:abstractNum>
   <w:abstractNum w:abstractNumId="1" w15:restartNumberingAfterBreak="0">
+    <w:nsid w:val="1C680A03"/>
+    <w:multiLevelType w:val="hybridMultilevel"/>
+    <w:tmpl w:val="7AA457C0"/>
+    <w:lvl w:ilvl="0" w:tplc="04090009">
+      <w:start w:val="1"/>
+      <w:numFmt w:val="bullet"/>
+      <w:lvlText w:val=""/>
+      <w:lvlJc w:val="left"/>
+      <w:pPr>
+        <w:ind w:left="420" w:hanging="420"/>
+      </w:pPr>
+      <w:rPr>
+        <w:rFonts w:ascii="Wingdings" w:hAnsi="Wingdings" w:hint="default"/>
+      </w:rPr>
+    </w:lvl>
+    <w:lvl w:ilvl="1" w:tplc="04090003" w:tentative="1">
+      <w:start w:val="1"/>
+      <w:numFmt w:val="bullet"/>
+      <w:lvlText w:val=""/>
+      <w:lvlJc w:val="left"/>
+      <w:pPr>
+        <w:ind w:left="840" w:hanging="420"/>
+      </w:pPr>
+      <w:rPr>
+        <w:rFonts w:ascii="Wingdings" w:hAnsi="Wingdings" w:hint="default"/>
+      </w:rPr>
+    </w:lvl>
+    <w:lvl w:ilvl="2" w:tplc="04090005" w:tentative="1">
+      <w:start w:val="1"/>
+      <w:numFmt w:val="bullet"/>
+      <w:lvlText w:val=""/>
+      <w:lvlJc w:val="left"/>
+      <w:pPr>
+        <w:ind w:left="1260" w:hanging="420"/>
+      </w:pPr>
+      <w:rPr>
+        <w:rFonts w:ascii="Wingdings" w:hAnsi="Wingdings" w:hint="default"/>
+      </w:rPr>
+    </w:lvl>
+    <w:lvl w:ilvl="3" w:tplc="04090001" w:tentative="1">
+      <w:start w:val="1"/>
+      <w:numFmt w:val="bullet"/>
+      <w:lvlText w:val=""/>
+      <w:lvlJc w:val="left"/>
+      <w:pPr>
+        <w:ind w:left="1680" w:hanging="420"/>
+      </w:pPr>
+      <w:rPr>
+        <w:rFonts w:ascii="Wingdings" w:hAnsi="Wingdings" w:hint="default"/>
+      </w:rPr>
+    </w:lvl>
+    <w:lvl w:ilvl="4" w:tplc="04090003" w:tentative="1">
+      <w:start w:val="1"/>
+      <w:numFmt w:val="bullet"/>
+      <w:lvlText w:val=""/>
+      <w:lvlJc w:val="left"/>
+      <w:pPr>
+        <w:ind w:left="2100" w:hanging="420"/>
+      </w:pPr>
+      <w:rPr>
+        <w:rFonts w:ascii="Wingdings" w:hAnsi="Wingdings" w:hint="default"/>
+      </w:rPr>
+    </w:lvl>
+    <w:lvl w:ilvl="5" w:tplc="04090005" w:tentative="1">
+      <w:start w:val="1"/>
+      <w:numFmt w:val="bullet"/>
+      <w:lvlText w:val=""/>
+      <w:lvlJc w:val="left"/>
+      <w:pPr>
+        <w:ind w:left="2520" w:hanging="420"/>
+      </w:pPr>
+      <w:rPr>
+        <w:rFonts w:ascii="Wingdings" w:hAnsi="Wingdings" w:hint="default"/>
+      </w:rPr>
+    </w:lvl>
+    <w:lvl w:ilvl="6" w:tplc="04090001" w:tentative="1">
+      <w:start w:val="1"/>
+      <w:numFmt w:val="bullet"/>
+      <w:lvlText w:val=""/>
+      <w:lvlJc w:val="left"/>
+      <w:pPr>
+        <w:ind w:left="2940" w:hanging="420"/>
+      </w:pPr>
+      <w:rPr>
+        <w:rFonts w:ascii="Wingdings" w:hAnsi="Wingdings" w:hint="default"/>
+      </w:rPr>
+    </w:lvl>
+    <w:lvl w:ilvl="7" w:tplc="04090003" w:tentative="1">
+      <w:start w:val="1"/>
+      <w:numFmt w:val="bullet"/>
+      <w:lvlText w:val=""/>
+      <w:lvlJc w:val="left"/>
+      <w:pPr>
+        <w:ind w:left="3360" w:hanging="420"/>
+      </w:pPr>
+      <w:rPr>
+        <w:rFonts w:ascii="Wingdings" w:hAnsi="Wingdings" w:hint="default"/>
+      </w:rPr>
+    </w:lvl>
+    <w:lvl w:ilvl="8" w:tplc="04090005" w:tentative="1">
+      <w:start w:val="1"/>
+      <w:numFmt w:val="bullet"/>
+      <w:lvlText w:val=""/>
+      <w:lvlJc w:val="left"/>
+      <w:pPr>
+        <w:ind w:left="3780" w:hanging="420"/>
+      </w:pPr>
+      <w:rPr>
+        <w:rFonts w:ascii="Wingdings" w:hAnsi="Wingdings" w:hint="default"/>
+      </w:rPr>
+    </w:lvl>
+  </w:abstractNum>
+  <w:abstractNum w:abstractNumId="2" w15:restartNumberingAfterBreak="0">
+    <w:nsid w:val="2B7D0AEB"/>
+    <w:multiLevelType w:val="hybridMultilevel"/>
+    <w:tmpl w:val="8D08EDA4"/>
+    <w:lvl w:ilvl="0" w:tplc="04090009">
+      <w:start w:val="1"/>
+      <w:numFmt w:val="bullet"/>
+      <w:lvlText w:val=""/>
+      <w:lvlJc w:val="left"/>
+      <w:pPr>
+        <w:ind w:left="420" w:hanging="420"/>
+      </w:pPr>
+      <w:rPr>
+        <w:rFonts w:ascii="Wingdings" w:hAnsi="Wingdings" w:hint="default"/>
+      </w:rPr>
+    </w:lvl>
+    <w:lvl w:ilvl="1" w:tplc="04090003" w:tentative="1">
+      <w:start w:val="1"/>
+      <w:numFmt w:val="bullet"/>
+      <w:lvlText w:val=""/>
+      <w:lvlJc w:val="left"/>
+      <w:pPr>
+        <w:ind w:left="840" w:hanging="420"/>
+      </w:pPr>
+      <w:rPr>
+        <w:rFonts w:ascii="Wingdings" w:hAnsi="Wingdings" w:hint="default"/>
+      </w:rPr>
+    </w:lvl>
+    <w:lvl w:ilvl="2" w:tplc="04090005" w:tentative="1">
+      <w:start w:val="1"/>
+      <w:numFmt w:val="bullet"/>
+      <w:lvlText w:val=""/>
+      <w:lvlJc w:val="left"/>
+      <w:pPr>
+        <w:ind w:left="1260" w:hanging="420"/>
+      </w:pPr>
+      <w:rPr>
+        <w:rFonts w:ascii="Wingdings" w:hAnsi="Wingdings" w:hint="default"/>
+      </w:rPr>
+    </w:lvl>
+    <w:lvl w:ilvl="3" w:tplc="04090001" w:tentative="1">
+      <w:start w:val="1"/>
+      <w:numFmt w:val="bullet"/>
+      <w:lvlText w:val=""/>
+      <w:lvlJc w:val="left"/>
+      <w:pPr>
+        <w:ind w:left="1680" w:hanging="420"/>
+      </w:pPr>
+      <w:rPr>
+        <w:rFonts w:ascii="Wingdings" w:hAnsi="Wingdings" w:hint="default"/>
+      </w:rPr>
+    </w:lvl>
+    <w:lvl w:ilvl="4" w:tplc="04090003" w:tentative="1">
+      <w:start w:val="1"/>
+      <w:numFmt w:val="bullet"/>
+      <w:lvlText w:val=""/>
+      <w:lvlJc w:val="left"/>
+      <w:pPr>
+        <w:ind w:left="2100" w:hanging="420"/>
+      </w:pPr>
+      <w:rPr>
+        <w:rFonts w:ascii="Wingdings" w:hAnsi="Wingdings" w:hint="default"/>
+      </w:rPr>
+    </w:lvl>
+    <w:lvl w:ilvl="5" w:tplc="04090005" w:tentative="1">
+      <w:start w:val="1"/>
+      <w:numFmt w:val="bullet"/>
+      <w:lvlText w:val=""/>
+      <w:lvlJc w:val="left"/>
+      <w:pPr>
+        <w:ind w:left="2520" w:hanging="420"/>
+      </w:pPr>
+      <w:rPr>
+        <w:rFonts w:ascii="Wingdings" w:hAnsi="Wingdings" w:hint="default"/>
+      </w:rPr>
+    </w:lvl>
+    <w:lvl w:ilvl="6" w:tplc="04090001" w:tentative="1">
+      <w:start w:val="1"/>
+      <w:numFmt w:val="bullet"/>
+      <w:lvlText w:val=""/>
+      <w:lvlJc w:val="left"/>
+      <w:pPr>
+        <w:ind w:left="2940" w:hanging="420"/>
+      </w:pPr>
+      <w:rPr>
+        <w:rFonts w:ascii="Wingdings" w:hAnsi="Wingdings" w:hint="default"/>
+      </w:rPr>
+    </w:lvl>
+    <w:lvl w:ilvl="7" w:tplc="04090003" w:tentative="1">
+      <w:start w:val="1"/>
+      <w:numFmt w:val="bullet"/>
+      <w:lvlText w:val=""/>
+      <w:lvlJc w:val="left"/>
+      <w:pPr>
+        <w:ind w:left="3360" w:hanging="420"/>
+      </w:pPr>
+      <w:rPr>
+        <w:rFonts w:ascii="Wingdings" w:hAnsi="Wingdings" w:hint="default"/>
+      </w:rPr>
+    </w:lvl>
+    <w:lvl w:ilvl="8" w:tplc="04090005" w:tentative="1">
+      <w:start w:val="1"/>
+      <w:numFmt w:val="bullet"/>
+      <w:lvlText w:val=""/>
+      <w:lvlJc w:val="left"/>
+      <w:pPr>
+        <w:ind w:left="3780" w:hanging="420"/>
+      </w:pPr>
+      <w:rPr>
+        <w:rFonts w:ascii="Wingdings" w:hAnsi="Wingdings" w:hint="default"/>
+      </w:rPr>
+    </w:lvl>
+  </w:abstractNum>
+  <w:abstractNum w:abstractNumId="3" w15:restartNumberingAfterBreak="0">
     <w:nsid w:val="3DF80AA6"/>
     <w:multiLevelType w:val="hybridMultilevel"/>
     <w:tmpl w:val="4DC4EBFE"/>
@@ -1408,7 +2580,7 @@
       </w:rPr>
     </w:lvl>
   </w:abstractNum>
-  <w:abstractNum w:abstractNumId="2" w15:restartNumberingAfterBreak="0">
+  <w:abstractNum w:abstractNumId="4" w15:restartNumberingAfterBreak="0">
     <w:nsid w:val="400D6829"/>
     <w:multiLevelType w:val="hybridMultilevel"/>
     <w:tmpl w:val="82BCC770"/>
@@ -1521,7 +2693,120 @@
       </w:rPr>
     </w:lvl>
   </w:abstractNum>
-  <w:abstractNum w:abstractNumId="3" w15:restartNumberingAfterBreak="0">
+  <w:abstractNum w:abstractNumId="5" w15:restartNumberingAfterBreak="0">
+    <w:nsid w:val="40B06FED"/>
+    <w:multiLevelType w:val="hybridMultilevel"/>
+    <w:tmpl w:val="D338853E"/>
+    <w:lvl w:ilvl="0" w:tplc="04090009">
+      <w:start w:val="1"/>
+      <w:numFmt w:val="bullet"/>
+      <w:lvlText w:val=""/>
+      <w:lvlJc w:val="left"/>
+      <w:pPr>
+        <w:ind w:left="420" w:hanging="420"/>
+      </w:pPr>
+      <w:rPr>
+        <w:rFonts w:ascii="Wingdings" w:hAnsi="Wingdings" w:hint="default"/>
+      </w:rPr>
+    </w:lvl>
+    <w:lvl w:ilvl="1" w:tplc="04090003" w:tentative="1">
+      <w:start w:val="1"/>
+      <w:numFmt w:val="bullet"/>
+      <w:lvlText w:val=""/>
+      <w:lvlJc w:val="left"/>
+      <w:pPr>
+        <w:ind w:left="840" w:hanging="420"/>
+      </w:pPr>
+      <w:rPr>
+        <w:rFonts w:ascii="Wingdings" w:hAnsi="Wingdings" w:hint="default"/>
+      </w:rPr>
+    </w:lvl>
+    <w:lvl w:ilvl="2" w:tplc="04090005" w:tentative="1">
+      <w:start w:val="1"/>
+      <w:numFmt w:val="bullet"/>
+      <w:lvlText w:val=""/>
+      <w:lvlJc w:val="left"/>
+      <w:pPr>
+        <w:ind w:left="1260" w:hanging="420"/>
+      </w:pPr>
+      <w:rPr>
+        <w:rFonts w:ascii="Wingdings" w:hAnsi="Wingdings" w:hint="default"/>
+      </w:rPr>
+    </w:lvl>
+    <w:lvl w:ilvl="3" w:tplc="04090001" w:tentative="1">
+      <w:start w:val="1"/>
+      <w:numFmt w:val="bullet"/>
+      <w:lvlText w:val=""/>
+      <w:lvlJc w:val="left"/>
+      <w:pPr>
+        <w:ind w:left="1680" w:hanging="420"/>
+      </w:pPr>
+      <w:rPr>
+        <w:rFonts w:ascii="Wingdings" w:hAnsi="Wingdings" w:hint="default"/>
+      </w:rPr>
+    </w:lvl>
+    <w:lvl w:ilvl="4" w:tplc="04090003" w:tentative="1">
+      <w:start w:val="1"/>
+      <w:numFmt w:val="bullet"/>
+      <w:lvlText w:val=""/>
+      <w:lvlJc w:val="left"/>
+      <w:pPr>
+        <w:ind w:left="2100" w:hanging="420"/>
+      </w:pPr>
+      <w:rPr>
+        <w:rFonts w:ascii="Wingdings" w:hAnsi="Wingdings" w:hint="default"/>
+      </w:rPr>
+    </w:lvl>
+    <w:lvl w:ilvl="5" w:tplc="04090005" w:tentative="1">
+      <w:start w:val="1"/>
+      <w:numFmt w:val="bullet"/>
+      <w:lvlText w:val=""/>
+      <w:lvlJc w:val="left"/>
+      <w:pPr>
+        <w:ind w:left="2520" w:hanging="420"/>
+      </w:pPr>
+      <w:rPr>
+        <w:rFonts w:ascii="Wingdings" w:hAnsi="Wingdings" w:hint="default"/>
+      </w:rPr>
+    </w:lvl>
+    <w:lvl w:ilvl="6" w:tplc="04090001" w:tentative="1">
+      <w:start w:val="1"/>
+      <w:numFmt w:val="bullet"/>
+      <w:lvlText w:val=""/>
+      <w:lvlJc w:val="left"/>
+      <w:pPr>
+        <w:ind w:left="2940" w:hanging="420"/>
+      </w:pPr>
+      <w:rPr>
+        <w:rFonts w:ascii="Wingdings" w:hAnsi="Wingdings" w:hint="default"/>
+      </w:rPr>
+    </w:lvl>
+    <w:lvl w:ilvl="7" w:tplc="04090003" w:tentative="1">
+      <w:start w:val="1"/>
+      <w:numFmt w:val="bullet"/>
+      <w:lvlText w:val=""/>
+      <w:lvlJc w:val="left"/>
+      <w:pPr>
+        <w:ind w:left="3360" w:hanging="420"/>
+      </w:pPr>
+      <w:rPr>
+        <w:rFonts w:ascii="Wingdings" w:hAnsi="Wingdings" w:hint="default"/>
+      </w:rPr>
+    </w:lvl>
+    <w:lvl w:ilvl="8" w:tplc="04090005" w:tentative="1">
+      <w:start w:val="1"/>
+      <w:numFmt w:val="bullet"/>
+      <w:lvlText w:val=""/>
+      <w:lvlJc w:val="left"/>
+      <w:pPr>
+        <w:ind w:left="3780" w:hanging="420"/>
+      </w:pPr>
+      <w:rPr>
+        <w:rFonts w:ascii="Wingdings" w:hAnsi="Wingdings" w:hint="default"/>
+      </w:rPr>
+    </w:lvl>
+  </w:abstractNum>
+  <w:abstractNum w:abstractNumId="6" w15:restartNumberingAfterBreak="0">
     <w:nsid w:val="42656F5D"/>
     <w:multiLevelType w:val="hybridMultilevel"/>
     <w:tmpl w:val="30E65960"/>
@@ -1634,7 +2919,7 @@
       </w:rPr>
     </w:lvl>
   </w:abstractNum>
-  <w:abstractNum w:abstractNumId="4" w15:restartNumberingAfterBreak="0">
+  <w:abstractNum w:abstractNumId="7" w15:restartNumberingAfterBreak="0">
     <w:nsid w:val="5CDB1950"/>
     <w:multiLevelType w:val="hybridMultilevel"/>
     <w:tmpl w:val="0E588B52"/>
@@ -1747,7 +3032,7 @@
       </w:rPr>
     </w:lvl>
   </w:abstractNum>
-  <w:abstractNum w:abstractNumId="5" w15:restartNumberingAfterBreak="0">
+  <w:abstractNum w:abstractNumId="8" w15:restartNumberingAfterBreak="0">
     <w:nsid w:val="6D330C1F"/>
     <w:multiLevelType w:val="hybridMultilevel"/>
     <w:tmpl w:val="52ACF802"/>
@@ -1860,7 +3145,7 @@
       </w:rPr>
     </w:lvl>
   </w:abstractNum>
-  <w:abstractNum w:abstractNumId="6" w15:restartNumberingAfterBreak="0">
+  <w:abstractNum w:abstractNumId="9" w15:restartNumberingAfterBreak="0">
     <w:nsid w:val="75825F9C"/>
     <w:multiLevelType w:val="hybridMultilevel"/>
     <w:tmpl w:val="F6F24592"/>
@@ -1973,7 +3258,7 @@
       </w:rPr>
     </w:lvl>
   </w:abstractNum>
-  <w:abstractNum w:abstractNumId="7" w15:restartNumberingAfterBreak="0">
+  <w:abstractNum w:abstractNumId="10" w15:restartNumberingAfterBreak="0">
     <w:nsid w:val="7846619E"/>
     <w:multiLevelType w:val="hybridMultilevel"/>
     <w:tmpl w:val="7E7A7B82"/>
@@ -2059,29 +3344,154 @@
       </w:pPr>
     </w:lvl>
   </w:abstractNum>
+  <w:abstractNum w:abstractNumId="11" w15:restartNumberingAfterBreak="0">
+    <w:nsid w:val="7C535A3C"/>
+    <w:multiLevelType w:val="hybridMultilevel"/>
+    <w:tmpl w:val="E5AC82AA"/>
+    <w:lvl w:ilvl="0" w:tplc="04090009">
+      <w:start w:val="1"/>
+      <w:numFmt w:val="bullet"/>
+      <w:lvlText w:val=""/>
+      <w:lvlJc w:val="left"/>
+      <w:pPr>
+        <w:ind w:left="420" w:hanging="420"/>
+      </w:pPr>
+      <w:rPr>
+        <w:rFonts w:ascii="Wingdings" w:hAnsi="Wingdings" w:hint="default"/>
+      </w:rPr>
+    </w:lvl>
+    <w:lvl w:ilvl="1" w:tplc="04090003" w:tentative="1">
+      <w:start w:val="1"/>
+      <w:numFmt w:val="bullet"/>
+      <w:lvlText w:val=""/>
+      <w:lvlJc w:val="left"/>
+      <w:pPr>
+        <w:ind w:left="840" w:hanging="420"/>
+      </w:pPr>
+      <w:rPr>
+        <w:rFonts w:ascii="Wingdings" w:hAnsi="Wingdings" w:hint="default"/>
+      </w:rPr>
+    </w:lvl>
+    <w:lvl w:ilvl="2" w:tplc="04090005" w:tentative="1">
+      <w:start w:val="1"/>
+      <w:numFmt w:val="bullet"/>
+      <w:lvlText w:val=""/>
+      <w:lvlJc w:val="left"/>
+      <w:pPr>
+        <w:ind w:left="1260" w:hanging="420"/>
+      </w:pPr>
+      <w:rPr>
+        <w:rFonts w:ascii="Wingdings" w:hAnsi="Wingdings" w:hint="default"/>
+      </w:rPr>
+    </w:lvl>
+    <w:lvl w:ilvl="3" w:tplc="04090001" w:tentative="1">
+      <w:start w:val="1"/>
+      <w:numFmt w:val="bullet"/>
+      <w:lvlText w:val=""/>
+      <w:lvlJc w:val="left"/>
+      <w:pPr>
+        <w:ind w:left="1680" w:hanging="420"/>
+      </w:pPr>
+      <w:rPr>
+        <w:rFonts w:ascii="Wingdings" w:hAnsi="Wingdings" w:hint="default"/>
+      </w:rPr>
+    </w:lvl>
+    <w:lvl w:ilvl="4" w:tplc="04090003" w:tentative="1">
+      <w:start w:val="1"/>
+      <w:numFmt w:val="bullet"/>
+      <w:lvlText w:val=""/>
+      <w:lvlJc w:val="left"/>
+      <w:pPr>
+        <w:ind w:left="2100" w:hanging="420"/>
+      </w:pPr>
+      <w:rPr>
+        <w:rFonts w:ascii="Wingdings" w:hAnsi="Wingdings" w:hint="default"/>
+      </w:rPr>
+    </w:lvl>
+    <w:lvl w:ilvl="5" w:tplc="04090005" w:tentative="1">
+      <w:start w:val="1"/>
+      <w:numFmt w:val="bullet"/>
+      <w:lvlText w:val=""/>
+      <w:lvlJc w:val="left"/>
+      <w:pPr>
+        <w:ind w:left="2520" w:hanging="420"/>
+      </w:pPr>
+      <w:rPr>
+        <w:rFonts w:ascii="Wingdings" w:hAnsi="Wingdings" w:hint="default"/>
+      </w:rPr>
+    </w:lvl>
+    <w:lvl w:ilvl="6" w:tplc="04090001" w:tentative="1">
+      <w:start w:val="1"/>
+      <w:numFmt w:val="bullet"/>
+      <w:lvlText w:val=""/>
+      <w:lvlJc w:val="left"/>
+      <w:pPr>
+        <w:ind w:left="2940" w:hanging="420"/>
+      </w:pPr>
+      <w:rPr>
+        <w:rFonts w:ascii="Wingdings" w:hAnsi="Wingdings" w:hint="default"/>
+      </w:rPr>
+    </w:lvl>
+    <w:lvl w:ilvl="7" w:tplc="04090003" w:tentative="1">
+      <w:start w:val="1"/>
+      <w:numFmt w:val="bullet"/>
+      <w:lvlText w:val=""/>
+      <w:lvlJc w:val="left"/>
+      <w:pPr>
+        <w:ind w:left="3360" w:hanging="420"/>
+      </w:pPr>
+      <w:rPr>
+        <w:rFonts w:ascii="Wingdings" w:hAnsi="Wingdings" w:hint="default"/>
+      </w:rPr>
+    </w:lvl>
+    <w:lvl w:ilvl="8" w:tplc="04090005" w:tentative="1">
+      <w:start w:val="1"/>
+      <w:numFmt w:val="bullet"/>
+      <w:lvlText w:val=""/>
+      <w:lvlJc w:val="left"/>
+      <w:pPr>
+        <w:ind w:left="3780" w:hanging="420"/>
+      </w:pPr>
+      <w:rPr>
+        <w:rFonts w:ascii="Wingdings" w:hAnsi="Wingdings" w:hint="default"/>
+      </w:rPr>
+    </w:lvl>
+  </w:abstractNum>
   <w:num w:numId="1">
-    <w:abstractNumId w:val="2"/>
+    <w:abstractNumId w:val="4"/>
   </w:num>
   <w:num w:numId="2">
-    <w:abstractNumId w:val="4"/>
+    <w:abstractNumId w:val="7"/>
   </w:num>
   <w:num w:numId="3">
     <w:abstractNumId w:val="0"/>
   </w:num>
   <w:num w:numId="4">
+    <w:abstractNumId w:val="8"/>
+  </w:num>
+  <w:num w:numId="5">
+    <w:abstractNumId w:val="10"/>
+  </w:num>
+  <w:num w:numId="6">
+    <w:abstractNumId w:val="3"/>
+  </w:num>
+  <w:num w:numId="7">
+    <w:abstractNumId w:val="9"/>
+  </w:num>
+  <w:num w:numId="8">
+    <w:abstractNumId w:val="6"/>
+  </w:num>
+  <w:num w:numId="9">
+    <w:abstractNumId w:val="2"/>
+  </w:num>
+  <w:num w:numId="10">
+    <w:abstractNumId w:val="1"/>
+  </w:num>
+  <w:num w:numId="11">
     <w:abstractNumId w:val="5"/>
   </w:num>
-  <w:num w:numId="5">
-    <w:abstractNumId w:val="7"/>
-  </w:num>
-  <w:num w:numId="6">
-    <w:abstractNumId w:val="1"/>
-  </w:num>
-  <w:num w:numId="7">
-    <w:abstractNumId w:val="6"/>
-  </w:num>
-  <w:num w:numId="8">
-    <w:abstractNumId w:val="3"/>
+  <w:num w:numId="12">
+    <w:abstractNumId w:val="11"/>
   </w:num>
 </w:numbering>
 </file>

</xml_diff>

<commit_message>
update the note of effective c++ item18&19&20
</commit_message>
<xml_diff>
--- a/C++侯捷系列/Effective-C++.docx
+++ b/C++侯捷系列/Effective-C++.docx
@@ -189,14 +189,12 @@
         </w:rPr>
         <w:t>，</w:t>
       </w:r>
-      <w:proofErr w:type="spellStart"/>
       <w:r>
         <w:rPr>
           <w:rFonts w:hint="eastAsia"/>
         </w:rPr>
         <w:t>enum</w:t>
       </w:r>
-      <w:proofErr w:type="spellEnd"/>
       <w:r>
         <w:rPr>
           <w:rFonts w:hint="eastAsia"/>
@@ -257,14 +255,12 @@
         </w:rPr>
         <w:t>对象或</w:t>
       </w:r>
-      <w:proofErr w:type="spellStart"/>
       <w:r>
         <w:rPr>
           <w:rFonts w:hint="eastAsia"/>
         </w:rPr>
         <w:t>enums</w:t>
       </w:r>
-      <w:proofErr w:type="spellEnd"/>
       <w:r>
         <w:rPr>
           <w:rFonts w:hint="eastAsia"/>
@@ -435,14 +431,12 @@
       <w:r>
         <w:t xml:space="preserve"> </w:t>
       </w:r>
-      <w:proofErr w:type="spellStart"/>
       <w:r>
         <w:rPr>
           <w:rFonts w:hint="eastAsia"/>
         </w:rPr>
         <w:t>constness</w:t>
       </w:r>
-      <w:proofErr w:type="spellEnd"/>
       <w:r>
         <w:rPr>
           <w:rFonts w:hint="eastAsia"/>
@@ -811,21 +805,7 @@
         <w:rPr>
           <w:rFonts w:hint="eastAsia"/>
         </w:rPr>
-        <w:t>操作符，</w:t>
-      </w:r>
-      <w:proofErr w:type="gramStart"/>
-      <w:r>
-        <w:rPr>
-          <w:rFonts w:hint="eastAsia"/>
-        </w:rPr>
-        <w:t>以及析构函数</w:t>
-      </w:r>
-      <w:proofErr w:type="gramEnd"/>
-      <w:r>
-        <w:rPr>
-          <w:rFonts w:hint="eastAsia"/>
-        </w:rPr>
-        <w:t>。</w:t>
+        <w:t>操作符，以及析构函数。</w:t>
       </w:r>
     </w:p>
     <w:p/>
@@ -878,14 +858,12 @@
         </w:rPr>
         <w:t>并且不予实现。使用像</w:t>
       </w:r>
-      <w:proofErr w:type="spellStart"/>
       <w:r>
         <w:rPr>
           <w:rFonts w:hint="eastAsia"/>
         </w:rPr>
         <w:t>Uncopyable</w:t>
       </w:r>
-      <w:proofErr w:type="spellEnd"/>
       <w:r>
         <w:rPr>
           <w:rFonts w:hint="eastAsia"/>
@@ -926,14 +904,7 @@
         <w:rPr>
           <w:rFonts w:hint="eastAsia"/>
         </w:rPr>
-        <w:t>：为多态</w:t>
-      </w:r>
-      <w:proofErr w:type="gramStart"/>
-      <w:r>
-        <w:rPr>
-          <w:rFonts w:hint="eastAsia"/>
-        </w:rPr>
-        <w:t>基类声明</w:t>
+        <w:t>：为多态基类声明</w:t>
       </w:r>
       <w:r>
         <w:rPr>
@@ -945,14 +916,7 @@
         <w:rPr>
           <w:rFonts w:hint="eastAsia"/>
         </w:rPr>
-        <w:t>析构</w:t>
-      </w:r>
-      <w:proofErr w:type="gramEnd"/>
-      <w:r>
-        <w:rPr>
-          <w:rFonts w:hint="eastAsia"/>
-        </w:rPr>
-        <w:t>函数</w:t>
+        <w:t>析构函数</w:t>
       </w:r>
     </w:p>
     <w:p>
@@ -1014,19 +978,11 @@
         </w:rPr>
         <w:t>virtual</w:t>
       </w:r>
-      <w:proofErr w:type="gramStart"/>
-      <w:r>
-        <w:rPr>
-          <w:rFonts w:hint="eastAsia"/>
-        </w:rPr>
-        <w:t>析构函数</w:t>
-      </w:r>
-      <w:proofErr w:type="gramEnd"/>
-      <w:r>
-        <w:rPr>
-          <w:rFonts w:hint="eastAsia"/>
-        </w:rPr>
-        <w:t>。如果</w:t>
+      <w:r>
+        <w:rPr>
+          <w:rFonts w:hint="eastAsia"/>
+        </w:rPr>
+        <w:t>析构函数。如果</w:t>
       </w:r>
       <w:r>
         <w:rPr>
@@ -1058,19 +1014,11 @@
         </w:rPr>
         <w:t>virtual</w:t>
       </w:r>
-      <w:proofErr w:type="gramStart"/>
-      <w:r>
-        <w:rPr>
-          <w:rFonts w:hint="eastAsia"/>
-        </w:rPr>
-        <w:t>析构函数</w:t>
-      </w:r>
-      <w:proofErr w:type="gramEnd"/>
-      <w:r>
-        <w:rPr>
-          <w:rFonts w:hint="eastAsia"/>
-        </w:rPr>
-        <w:t>。</w:t>
+      <w:r>
+        <w:rPr>
+          <w:rFonts w:hint="eastAsia"/>
+        </w:rPr>
+        <w:t>析构函数。</w:t>
       </w:r>
     </w:p>
     <w:p>
@@ -1133,19 +1081,11 @@
         </w:rPr>
         <w:t>virtual</w:t>
       </w:r>
-      <w:proofErr w:type="gramStart"/>
-      <w:r>
-        <w:rPr>
-          <w:rFonts w:hint="eastAsia"/>
-        </w:rPr>
-        <w:t>析构函数</w:t>
-      </w:r>
-      <w:proofErr w:type="gramEnd"/>
-      <w:r>
-        <w:rPr>
-          <w:rFonts w:hint="eastAsia"/>
-        </w:rPr>
-        <w:t>。</w:t>
+      <w:r>
+        <w:rPr>
+          <w:rFonts w:hint="eastAsia"/>
+        </w:rPr>
+        <w:t>析构函数。</w:t>
       </w:r>
     </w:p>
     <w:p/>
@@ -1180,47 +1120,11 @@
         </w:numPr>
         <w:ind w:firstLineChars="0"/>
       </w:pPr>
-      <w:proofErr w:type="gramStart"/>
-      <w:r>
-        <w:rPr>
-          <w:rFonts w:hint="eastAsia"/>
-        </w:rPr>
-        <w:t>析构函数</w:t>
-      </w:r>
-      <w:proofErr w:type="gramEnd"/>
-      <w:r>
-        <w:rPr>
-          <w:rFonts w:hint="eastAsia"/>
-        </w:rPr>
-        <w:t>绝对不要吐出异常。如果一个</w:t>
-      </w:r>
-      <w:proofErr w:type="gramStart"/>
-      <w:r>
-        <w:rPr>
-          <w:rFonts w:hint="eastAsia"/>
-        </w:rPr>
-        <w:t>被析构</w:t>
-      </w:r>
-      <w:proofErr w:type="gramEnd"/>
-      <w:r>
-        <w:rPr>
-          <w:rFonts w:hint="eastAsia"/>
-        </w:rPr>
-        <w:t>函数调用的函数可能抛出异常，</w:t>
-      </w:r>
-      <w:proofErr w:type="gramStart"/>
-      <w:r>
-        <w:rPr>
-          <w:rFonts w:hint="eastAsia"/>
-        </w:rPr>
-        <w:t>析构函数</w:t>
-      </w:r>
-      <w:proofErr w:type="gramEnd"/>
-      <w:r>
-        <w:rPr>
-          <w:rFonts w:hint="eastAsia"/>
-        </w:rPr>
-        <w:t>应该捕捉任何异常，然后吞下它们（不传播）或结束程序。</w:t>
+      <w:r>
+        <w:rPr>
+          <w:rFonts w:hint="eastAsia"/>
+        </w:rPr>
+        <w:t>析构函数绝对不要吐出异常。如果一个被析构函数调用的函数可能抛出异常，析构函数应该捕捉任何异常，然后吞下它们（不传播）或结束程序。</w:t>
       </w:r>
     </w:p>
     <w:p>
@@ -1260,21 +1164,7 @@
         <w:rPr>
           <w:rFonts w:hint="eastAsia"/>
         </w:rPr>
-        <w:t>应该提供一个普通函数（而非</w:t>
-      </w:r>
-      <w:proofErr w:type="gramStart"/>
-      <w:r>
-        <w:rPr>
-          <w:rFonts w:hint="eastAsia"/>
-        </w:rPr>
-        <w:t>在析构函数</w:t>
-      </w:r>
-      <w:proofErr w:type="gramEnd"/>
-      <w:r>
-        <w:rPr>
-          <w:rFonts w:hint="eastAsia"/>
-        </w:rPr>
-        <w:t>中）执行该操作。</w:t>
+        <w:t>应该提供一个普通函数（而非在析构函数中）执行该操作。</w:t>
       </w:r>
     </w:p>
     <w:p/>
@@ -1289,21 +1179,7 @@
         <w:rPr>
           <w:rFonts w:hint="eastAsia"/>
         </w:rPr>
-        <w:t>：绝不在构造和</w:t>
-      </w:r>
-      <w:proofErr w:type="gramStart"/>
-      <w:r>
-        <w:rPr>
-          <w:rFonts w:hint="eastAsia"/>
-        </w:rPr>
-        <w:t>析构</w:t>
-      </w:r>
-      <w:proofErr w:type="gramEnd"/>
-      <w:r>
-        <w:rPr>
-          <w:rFonts w:hint="eastAsia"/>
-        </w:rPr>
-        <w:t>过程中调用</w:t>
+        <w:t>：绝不在构造和析构过程中调用</w:t>
       </w:r>
       <w:r>
         <w:rPr>
@@ -1339,21 +1215,7 @@
         <w:rPr>
           <w:rFonts w:hint="eastAsia"/>
         </w:rPr>
-        <w:t>在构造和</w:t>
-      </w:r>
-      <w:proofErr w:type="gramStart"/>
-      <w:r>
-        <w:rPr>
-          <w:rFonts w:hint="eastAsia"/>
-        </w:rPr>
-        <w:t>析构</w:t>
-      </w:r>
-      <w:proofErr w:type="gramEnd"/>
-      <w:r>
-        <w:rPr>
-          <w:rFonts w:hint="eastAsia"/>
-        </w:rPr>
-        <w:t>期间不要调用</w:t>
+        <w:t>在构造和析构期间不要调用</w:t>
       </w:r>
       <w:r>
         <w:rPr>
@@ -1386,21 +1248,7 @@
         <w:rPr>
           <w:rFonts w:hint="eastAsia"/>
         </w:rPr>
-        <w:t>（比起当前执行构造函数和</w:t>
-      </w:r>
-      <w:proofErr w:type="gramStart"/>
-      <w:r>
-        <w:rPr>
-          <w:rFonts w:hint="eastAsia"/>
-        </w:rPr>
-        <w:t>析构</w:t>
-      </w:r>
-      <w:proofErr w:type="gramEnd"/>
-      <w:r>
-        <w:rPr>
-          <w:rFonts w:hint="eastAsia"/>
-        </w:rPr>
-        <w:t>函数的那层）</w:t>
+        <w:t>（比起当前执行构造函数和析构函数的那层）</w:t>
       </w:r>
       <w:r>
         <w:rPr>
@@ -1793,21 +1641,7 @@
         <w:rPr>
           <w:rFonts w:hint="eastAsia"/>
         </w:rPr>
-        <w:t>对象，它们在构造函数中获得资源并</w:t>
-      </w:r>
-      <w:proofErr w:type="gramStart"/>
-      <w:r>
-        <w:rPr>
-          <w:rFonts w:hint="eastAsia"/>
-        </w:rPr>
-        <w:t>在析构函数</w:t>
-      </w:r>
-      <w:proofErr w:type="gramEnd"/>
-      <w:r>
-        <w:rPr>
-          <w:rFonts w:hint="eastAsia"/>
-        </w:rPr>
-        <w:t>中释放资源。</w:t>
+        <w:t>对象，它们在构造函数中获得资源并在析构函数中释放资源。</w:t>
       </w:r>
     </w:p>
     <w:p>
@@ -1858,7 +1692,6 @@
         </w:rPr>
         <w:t>：</w:t>
       </w:r>
-      <w:proofErr w:type="spellStart"/>
       <w:r>
         <w:rPr>
           <w:rFonts w:hint="eastAsia"/>
@@ -1868,14 +1701,12 @@
       <w:r>
         <w:t>_ptr</w:t>
       </w:r>
-      <w:proofErr w:type="spellEnd"/>
       <w:r>
         <w:rPr>
           <w:rFonts w:hint="eastAsia"/>
         </w:rPr>
         <w:t>和</w:t>
       </w:r>
-      <w:proofErr w:type="spellStart"/>
       <w:r>
         <w:rPr>
           <w:rFonts w:hint="eastAsia"/>
@@ -1885,7 +1716,6 @@
       <w:r>
         <w:t>_ptr</w:t>
       </w:r>
-      <w:proofErr w:type="spellEnd"/>
       <w:r>
         <w:rPr>
           <w:rFonts w:hint="eastAsia"/>
@@ -1904,7 +1734,6 @@
         </w:rPr>
         <w:t>行为比较直观。若选择</w:t>
       </w:r>
-      <w:proofErr w:type="spellStart"/>
       <w:r>
         <w:rPr>
           <w:rFonts w:hint="eastAsia"/>
@@ -1914,7 +1743,6 @@
       <w:r>
         <w:t>_ptr</w:t>
       </w:r>
-      <w:proofErr w:type="spellEnd"/>
       <w:r>
         <w:rPr>
           <w:rFonts w:hint="eastAsia"/>
@@ -2041,9 +1869,6 @@
           <w:numId w:val="12"/>
         </w:numPr>
         <w:ind w:firstLineChars="0"/>
-        <w:rPr>
-          <w:rFonts w:hint="eastAsia"/>
-        </w:rPr>
       </w:pPr>
       <w:r>
         <w:rPr>
@@ -2114,6 +1939,755 @@
           <w:rFonts w:hint="eastAsia"/>
         </w:rPr>
         <w:t>）。不过其他行为也都可能被实现。</w:t>
+      </w:r>
+    </w:p>
+    <w:p/>
+    <w:p>
+      <w:r>
+        <w:rPr>
+          <w:rFonts w:hint="eastAsia"/>
+        </w:rPr>
+        <w:t>Item</w:t>
+      </w:r>
+      <w:r>
+        <w:t>15</w:t>
+      </w:r>
+      <w:r>
+        <w:rPr>
+          <w:rFonts w:hint="eastAsia"/>
+        </w:rPr>
+        <w:t>：在资源管理类中提供对原始资源的访问</w:t>
+      </w:r>
+    </w:p>
+    <w:p>
+      <w:r>
+        <w:rPr>
+          <w:rFonts w:hint="eastAsia"/>
+        </w:rPr>
+        <w:t>记住：</w:t>
+      </w:r>
+    </w:p>
+    <w:p>
+      <w:pPr>
+        <w:pStyle w:val="a3"/>
+        <w:numPr>
+          <w:ilvl w:val="0"/>
+          <w:numId w:val="13"/>
+        </w:numPr>
+        <w:ind w:firstLineChars="0"/>
+      </w:pPr>
+      <w:r>
+        <w:rPr>
+          <w:rFonts w:hint="eastAsia"/>
+        </w:rPr>
+        <w:t>APIs</w:t>
+      </w:r>
+      <w:r>
+        <w:rPr>
+          <w:rFonts w:hint="eastAsia"/>
+        </w:rPr>
+        <w:t>往往要求访问原始数据（</w:t>
+      </w:r>
+      <w:r>
+        <w:rPr>
+          <w:rFonts w:hint="eastAsia"/>
+        </w:rPr>
+        <w:t>raw</w:t>
+      </w:r>
+      <w:r>
+        <w:t xml:space="preserve"> </w:t>
+      </w:r>
+      <w:r>
+        <w:rPr>
+          <w:rFonts w:hint="eastAsia"/>
+        </w:rPr>
+        <w:t>resources</w:t>
+      </w:r>
+      <w:r>
+        <w:rPr>
+          <w:rFonts w:hint="eastAsia"/>
+        </w:rPr>
+        <w:t>），所以每一个</w:t>
+      </w:r>
+      <w:r>
+        <w:rPr>
+          <w:rFonts w:hint="eastAsia"/>
+        </w:rPr>
+        <w:t>RAII</w:t>
+      </w:r>
+      <w:r>
+        <w:t xml:space="preserve"> </w:t>
+      </w:r>
+      <w:r>
+        <w:rPr>
+          <w:rFonts w:hint="eastAsia"/>
+        </w:rPr>
+        <w:t>class</w:t>
+      </w:r>
+      <w:r>
+        <w:rPr>
+          <w:rFonts w:hint="eastAsia"/>
+        </w:rPr>
+        <w:t>应该提供一个“取得其所管理之资源”的办法。</w:t>
+      </w:r>
+    </w:p>
+    <w:p>
+      <w:pPr>
+        <w:pStyle w:val="a3"/>
+        <w:numPr>
+          <w:ilvl w:val="0"/>
+          <w:numId w:val="13"/>
+        </w:numPr>
+        <w:ind w:firstLineChars="0"/>
+      </w:pPr>
+      <w:r>
+        <w:rPr>
+          <w:rFonts w:hint="eastAsia"/>
+        </w:rPr>
+        <w:t>对原始资源的访问可能经由显式转换或隐式转换。一般而言显式转换比较安全（个人觉得一般情况下能显式就显式），</w:t>
+      </w:r>
+      <w:r>
+        <w:rPr>
+          <w:rFonts w:hint="eastAsia"/>
+        </w:rPr>
+        <w:t>但隐式转换对客户比较方便。</w:t>
+      </w:r>
+    </w:p>
+    <w:p/>
+    <w:p>
+      <w:r>
+        <w:rPr>
+          <w:rFonts w:hint="eastAsia"/>
+        </w:rPr>
+        <w:t>Item16</w:t>
+      </w:r>
+      <w:r>
+        <w:rPr>
+          <w:rFonts w:hint="eastAsia"/>
+        </w:rPr>
+        <w:t>：成对使用</w:t>
+      </w:r>
+      <w:r>
+        <w:rPr>
+          <w:rFonts w:hint="eastAsia"/>
+        </w:rPr>
+        <w:t>new</w:t>
+      </w:r>
+      <w:r>
+        <w:rPr>
+          <w:rFonts w:hint="eastAsia"/>
+        </w:rPr>
+        <w:t>和</w:t>
+      </w:r>
+      <w:r>
+        <w:rPr>
+          <w:rFonts w:hint="eastAsia"/>
+        </w:rPr>
+        <w:t>delete</w:t>
+      </w:r>
+      <w:r>
+        <w:rPr>
+          <w:rFonts w:hint="eastAsia"/>
+        </w:rPr>
+        <w:t>时要采取相同形式</w:t>
+      </w:r>
+    </w:p>
+    <w:p>
+      <w:r>
+        <w:rPr>
+          <w:rFonts w:hint="eastAsia"/>
+        </w:rPr>
+        <w:t>记住：</w:t>
+      </w:r>
+    </w:p>
+    <w:p>
+      <w:pPr>
+        <w:pStyle w:val="a3"/>
+        <w:numPr>
+          <w:ilvl w:val="0"/>
+          <w:numId w:val="14"/>
+        </w:numPr>
+        <w:ind w:firstLineChars="0"/>
+      </w:pPr>
+      <w:r>
+        <w:rPr>
+          <w:rFonts w:hint="eastAsia"/>
+        </w:rPr>
+        <w:t>如果你在</w:t>
+      </w:r>
+      <w:r>
+        <w:rPr>
+          <w:rFonts w:hint="eastAsia"/>
+        </w:rPr>
+        <w:t>new</w:t>
+      </w:r>
+      <w:r>
+        <w:rPr>
+          <w:rFonts w:hint="eastAsia"/>
+        </w:rPr>
+        <w:t>表达式中使用</w:t>
+      </w:r>
+      <w:r>
+        <w:rPr>
+          <w:rFonts w:hint="eastAsia"/>
+        </w:rPr>
+        <w:t>[</w:t>
+      </w:r>
+      <w:r>
+        <w:t xml:space="preserve"> ]</w:t>
+      </w:r>
+      <w:r>
+        <w:rPr>
+          <w:rFonts w:hint="eastAsia"/>
+        </w:rPr>
+        <w:t>，必须在相应的</w:t>
+      </w:r>
+      <w:r>
+        <w:rPr>
+          <w:rFonts w:hint="eastAsia"/>
+        </w:rPr>
+        <w:t>delete</w:t>
+      </w:r>
+      <w:r>
+        <w:rPr>
+          <w:rFonts w:hint="eastAsia"/>
+        </w:rPr>
+        <w:t>表达式中也是用</w:t>
+      </w:r>
+      <w:r>
+        <w:rPr>
+          <w:rFonts w:hint="eastAsia"/>
+        </w:rPr>
+        <w:t>[</w:t>
+      </w:r>
+      <w:r>
+        <w:t xml:space="preserve"> ]</w:t>
+      </w:r>
+      <w:r>
+        <w:rPr>
+          <w:rFonts w:hint="eastAsia"/>
+        </w:rPr>
+        <w:t>。如果你在</w:t>
+      </w:r>
+      <w:r>
+        <w:rPr>
+          <w:rFonts w:hint="eastAsia"/>
+        </w:rPr>
+        <w:t>new</w:t>
+      </w:r>
+      <w:r>
+        <w:rPr>
+          <w:rFonts w:hint="eastAsia"/>
+        </w:rPr>
+        <w:t>表达式中没有用</w:t>
+      </w:r>
+      <w:r>
+        <w:rPr>
+          <w:rFonts w:hint="eastAsia"/>
+        </w:rPr>
+        <w:t>[</w:t>
+      </w:r>
+      <w:r>
+        <w:t xml:space="preserve"> ]</w:t>
+      </w:r>
+      <w:r>
+        <w:rPr>
+          <w:rFonts w:hint="eastAsia"/>
+        </w:rPr>
+        <w:t>，那么一定不要在</w:t>
+      </w:r>
+      <w:r>
+        <w:rPr>
+          <w:rFonts w:hint="eastAsia"/>
+        </w:rPr>
+        <w:t>delete</w:t>
+      </w:r>
+      <w:r>
+        <w:rPr>
+          <w:rFonts w:hint="eastAsia"/>
+        </w:rPr>
+        <w:t>中使用</w:t>
+      </w:r>
+      <w:r>
+        <w:rPr>
+          <w:rFonts w:hint="eastAsia"/>
+        </w:rPr>
+        <w:t>[</w:t>
+      </w:r>
+      <w:r>
+        <w:t xml:space="preserve"> ]</w:t>
+      </w:r>
+      <w:r>
+        <w:rPr>
+          <w:rFonts w:hint="eastAsia"/>
+        </w:rPr>
+        <w:t>。</w:t>
+      </w:r>
+    </w:p>
+    <w:p/>
+    <w:p>
+      <w:r>
+        <w:rPr>
+          <w:rFonts w:hint="eastAsia"/>
+        </w:rPr>
+        <w:t>Item17</w:t>
+      </w:r>
+      <w:r>
+        <w:rPr>
+          <w:rFonts w:hint="eastAsia"/>
+        </w:rPr>
+        <w:t>：以独立语句将</w:t>
+      </w:r>
+      <w:r>
+        <w:rPr>
+          <w:rFonts w:hint="eastAsia"/>
+        </w:rPr>
+        <w:t>new</w:t>
+      </w:r>
+      <w:r>
+        <w:rPr>
+          <w:rFonts w:hint="eastAsia"/>
+          <w:b/>
+          <w:bCs/>
+        </w:rPr>
+        <w:t>ed</w:t>
+      </w:r>
+      <w:r>
+        <w:rPr>
+          <w:rFonts w:hint="eastAsia"/>
+          <w:b/>
+          <w:bCs/>
+        </w:rPr>
+        <w:t>（</w:t>
+      </w:r>
+      <w:r>
+        <w:rPr>
+          <w:rFonts w:hint="eastAsia"/>
+          <w:b/>
+          <w:bCs/>
+        </w:rPr>
+        <w:t>new</w:t>
+      </w:r>
+      <w:r>
+        <w:rPr>
+          <w:rFonts w:hint="eastAsia"/>
+          <w:b/>
+          <w:bCs/>
+        </w:rPr>
+        <w:t>过了的）</w:t>
+      </w:r>
+      <w:r>
+        <w:rPr>
+          <w:rFonts w:hint="eastAsia"/>
+        </w:rPr>
+        <w:t>对象置入智能指针</w:t>
+      </w:r>
+    </w:p>
+    <w:p>
+      <w:r>
+        <w:rPr>
+          <w:rFonts w:hint="eastAsia"/>
+        </w:rPr>
+        <w:t>记住：</w:t>
+      </w:r>
+    </w:p>
+    <w:p>
+      <w:pPr>
+        <w:pStyle w:val="a3"/>
+        <w:numPr>
+          <w:ilvl w:val="0"/>
+          <w:numId w:val="14"/>
+        </w:numPr>
+        <w:ind w:firstLineChars="0"/>
+      </w:pPr>
+      <w:r>
+        <w:rPr>
+          <w:rFonts w:hint="eastAsia"/>
+        </w:rPr>
+        <w:t>以独立语句将</w:t>
+      </w:r>
+      <w:r>
+        <w:rPr>
+          <w:rFonts w:hint="eastAsia"/>
+        </w:rPr>
+        <w:t>newed</w:t>
+      </w:r>
+      <w:r>
+        <w:rPr>
+          <w:rFonts w:hint="eastAsia"/>
+        </w:rPr>
+        <w:t>对象存储于（置于）智能指针内。如果不这样做，一旦异常被抛出，有可能导致难以察觉的资源泄露。</w:t>
+      </w:r>
+    </w:p>
+    <w:p/>
+    <w:p>
+      <w:r>
+        <w:rPr>
+          <w:rFonts w:hint="eastAsia"/>
+        </w:rPr>
+        <w:t>Item18</w:t>
+      </w:r>
+      <w:r>
+        <w:rPr>
+          <w:rFonts w:hint="eastAsia"/>
+        </w:rPr>
+        <w:t>：让接口容易被正确使用，不易被误用</w:t>
+      </w:r>
+    </w:p>
+    <w:p>
+      <w:r>
+        <w:rPr>
+          <w:rFonts w:hint="eastAsia"/>
+        </w:rPr>
+        <w:t>记住：</w:t>
+      </w:r>
+    </w:p>
+    <w:p>
+      <w:pPr>
+        <w:pStyle w:val="a3"/>
+        <w:numPr>
+          <w:ilvl w:val="0"/>
+          <w:numId w:val="14"/>
+        </w:numPr>
+        <w:ind w:firstLineChars="0"/>
+      </w:pPr>
+      <w:r>
+        <w:rPr>
+          <w:rFonts w:hint="eastAsia"/>
+        </w:rPr>
+        <w:t>好的接口很容易被正确使用，不容易被误用。应该在所有接口中努力达成这些性质。</w:t>
+      </w:r>
+    </w:p>
+    <w:p>
+      <w:pPr>
+        <w:pStyle w:val="a3"/>
+        <w:numPr>
+          <w:ilvl w:val="0"/>
+          <w:numId w:val="14"/>
+        </w:numPr>
+        <w:ind w:firstLineChars="0"/>
+      </w:pPr>
+      <w:r>
+        <w:rPr>
+          <w:rFonts w:hint="eastAsia"/>
+        </w:rPr>
+        <w:t>“促进正确使用”的办法包括接口的一致性，以及与内置类型的行为兼容。</w:t>
+      </w:r>
+    </w:p>
+    <w:p>
+      <w:pPr>
+        <w:pStyle w:val="a3"/>
+        <w:numPr>
+          <w:ilvl w:val="0"/>
+          <w:numId w:val="14"/>
+        </w:numPr>
+        <w:ind w:firstLineChars="0"/>
+      </w:pPr>
+      <w:r>
+        <w:rPr>
+          <w:rFonts w:hint="eastAsia"/>
+        </w:rPr>
+        <w:t>“阻止误用”的办法包括建立新类型、限制类型上的操作，束缚对象值，以及消除客户的资源管理责任。</w:t>
+      </w:r>
+    </w:p>
+    <w:p>
+      <w:pPr>
+        <w:pStyle w:val="a3"/>
+        <w:numPr>
+          <w:ilvl w:val="0"/>
+          <w:numId w:val="14"/>
+        </w:numPr>
+        <w:ind w:firstLineChars="0"/>
+      </w:pPr>
+      <w:r>
+        <w:rPr>
+          <w:rFonts w:hint="eastAsia"/>
+        </w:rPr>
+        <w:t>这</w:t>
+      </w:r>
+      <w:r>
+        <w:rPr>
+          <w:rFonts w:hint="eastAsia"/>
+        </w:rPr>
+        <w:t>tr1</w:t>
+      </w:r>
+      <w:r>
+        <w:t>::shared_ptr</w:t>
+      </w:r>
+      <w:r>
+        <w:rPr>
+          <w:rFonts w:hint="eastAsia"/>
+        </w:rPr>
+        <w:t>支持定制型删除器（</w:t>
+      </w:r>
+      <w:r>
+        <w:rPr>
+          <w:rFonts w:hint="eastAsia"/>
+        </w:rPr>
+        <w:t>custom</w:t>
+      </w:r>
+      <w:r>
+        <w:t xml:space="preserve"> delete</w:t>
+      </w:r>
+      <w:r>
+        <w:rPr>
+          <w:rFonts w:hint="eastAsia"/>
+        </w:rPr>
+        <w:t>r</w:t>
+      </w:r>
+      <w:r>
+        <w:rPr>
+          <w:rFonts w:hint="eastAsia"/>
+        </w:rPr>
+        <w:t>）。这可以防范</w:t>
+      </w:r>
+      <w:r>
+        <w:rPr>
+          <w:rFonts w:hint="eastAsia"/>
+        </w:rPr>
+        <w:t>DLL</w:t>
+      </w:r>
+      <w:r>
+        <w:rPr>
+          <w:rFonts w:hint="eastAsia"/>
+        </w:rPr>
+        <w:t>问题，可被用来自动解除互斥锁（</w:t>
+      </w:r>
+      <w:r>
+        <w:rPr>
+          <w:rFonts w:hint="eastAsia"/>
+        </w:rPr>
+        <w:t>mutexes</w:t>
+      </w:r>
+      <w:r>
+        <w:rPr>
+          <w:rFonts w:hint="eastAsia"/>
+        </w:rPr>
+        <w:t>）等等。</w:t>
+      </w:r>
+    </w:p>
+    <w:p/>
+    <w:p>
+      <w:r>
+        <w:rPr>
+          <w:rFonts w:hint="eastAsia"/>
+        </w:rPr>
+        <w:lastRenderedPageBreak/>
+        <w:t>Item19</w:t>
+      </w:r>
+      <w:r>
+        <w:rPr>
+          <w:rFonts w:hint="eastAsia"/>
+        </w:rPr>
+        <w:t>：设计</w:t>
+      </w:r>
+      <w:r>
+        <w:rPr>
+          <w:rFonts w:hint="eastAsia"/>
+        </w:rPr>
+        <w:t>class</w:t>
+      </w:r>
+      <w:r>
+        <w:rPr>
+          <w:rFonts w:hint="eastAsia"/>
+        </w:rPr>
+        <w:t>犹如设计</w:t>
+      </w:r>
+      <w:r>
+        <w:rPr>
+          <w:rFonts w:hint="eastAsia"/>
+        </w:rPr>
+        <w:t>type</w:t>
+      </w:r>
+    </w:p>
+    <w:p>
+      <w:r>
+        <w:rPr>
+          <w:rFonts w:hint="eastAsia"/>
+        </w:rPr>
+        <w:t>记住：</w:t>
+      </w:r>
+    </w:p>
+    <w:p>
+      <w:pPr>
+        <w:pStyle w:val="a3"/>
+        <w:numPr>
+          <w:ilvl w:val="0"/>
+          <w:numId w:val="16"/>
+        </w:numPr>
+        <w:ind w:firstLineChars="0"/>
+      </w:pPr>
+      <w:r>
+        <w:t>C</w:t>
+      </w:r>
+      <w:r>
+        <w:rPr>
+          <w:rFonts w:hint="eastAsia"/>
+        </w:rPr>
+        <w:t>lass</w:t>
+      </w:r>
+      <w:r>
+        <w:rPr>
+          <w:rFonts w:hint="eastAsia"/>
+        </w:rPr>
+        <w:t>的设计就是</w:t>
+      </w:r>
+      <w:r>
+        <w:rPr>
+          <w:rFonts w:hint="eastAsia"/>
+        </w:rPr>
+        <w:t>type</w:t>
+      </w:r>
+      <w:r>
+        <w:rPr>
+          <w:rFonts w:hint="eastAsia"/>
+        </w:rPr>
+        <w:t>的设计。有很多需要讨论的主题都在本</w:t>
+      </w:r>
+      <w:r>
+        <w:rPr>
+          <w:rFonts w:hint="eastAsia"/>
+        </w:rPr>
+        <w:t>Item</w:t>
+      </w:r>
+      <w:r>
+        <w:rPr>
+          <w:rFonts w:hint="eastAsia"/>
+        </w:rPr>
+        <w:t>。</w:t>
+      </w:r>
+    </w:p>
+    <w:p/>
+    <w:p>
+      <w:r>
+        <w:rPr>
+          <w:rFonts w:hint="eastAsia"/>
+        </w:rPr>
+        <w:t>Item20</w:t>
+      </w:r>
+      <w:r>
+        <w:rPr>
+          <w:rFonts w:hint="eastAsia"/>
+        </w:rPr>
+        <w:t>：宁以</w:t>
+      </w:r>
+      <w:r>
+        <w:rPr>
+          <w:rFonts w:hint="eastAsia"/>
+        </w:rPr>
+        <w:t>pass-by-reference-to-const</w:t>
+      </w:r>
+      <w:r>
+        <w:rPr>
+          <w:rFonts w:hint="eastAsia"/>
+        </w:rPr>
+        <w:t>替换</w:t>
+      </w:r>
+      <w:r>
+        <w:rPr>
+          <w:rFonts w:hint="eastAsia"/>
+        </w:rPr>
+        <w:t>pass-by-value</w:t>
+      </w:r>
+    </w:p>
+    <w:p>
+      <w:r>
+        <w:rPr>
+          <w:rFonts w:hint="eastAsia"/>
+        </w:rPr>
+        <w:t>记住：</w:t>
+      </w:r>
+    </w:p>
+    <w:p>
+      <w:pPr>
+        <w:pStyle w:val="a3"/>
+        <w:numPr>
+          <w:ilvl w:val="0"/>
+          <w:numId w:val="16"/>
+        </w:numPr>
+        <w:ind w:firstLineChars="0"/>
+      </w:pPr>
+      <w:r>
+        <w:rPr>
+          <w:rFonts w:hint="eastAsia"/>
+        </w:rPr>
+        <w:t>尽量以</w:t>
+      </w:r>
+      <w:r>
+        <w:rPr>
+          <w:rFonts w:hint="eastAsia"/>
+        </w:rPr>
+        <w:t>pass</w:t>
+      </w:r>
+      <w:r>
+        <w:t>-</w:t>
+      </w:r>
+      <w:r>
+        <w:rPr>
+          <w:rFonts w:hint="eastAsia"/>
+        </w:rPr>
+        <w:t>by-reference-to-const</w:t>
+      </w:r>
+      <w:r>
+        <w:rPr>
+          <w:rFonts w:hint="eastAsia"/>
+        </w:rPr>
+        <w:t>替换</w:t>
+      </w:r>
+      <w:r>
+        <w:rPr>
+          <w:rFonts w:hint="eastAsia"/>
+        </w:rPr>
+        <w:t>pass-by-value</w:t>
+      </w:r>
+      <w:r>
+        <w:rPr>
+          <w:rFonts w:hint="eastAsia"/>
+        </w:rPr>
+        <w:t>。前者通常比较高效，并可避免切割问题。</w:t>
+      </w:r>
+    </w:p>
+    <w:p>
+      <w:pPr>
+        <w:pStyle w:val="a3"/>
+        <w:numPr>
+          <w:ilvl w:val="0"/>
+          <w:numId w:val="16"/>
+        </w:numPr>
+        <w:ind w:firstLineChars="0"/>
+        <w:rPr>
+          <w:rFonts w:hint="eastAsia"/>
+        </w:rPr>
+      </w:pPr>
+      <w:r>
+        <w:rPr>
+          <w:rFonts w:hint="eastAsia"/>
+        </w:rPr>
+        <w:t>以上规则并不适用于内置类型，以及</w:t>
+      </w:r>
+      <w:r>
+        <w:rPr>
+          <w:rFonts w:hint="eastAsia"/>
+        </w:rPr>
+        <w:t>STL</w:t>
+      </w:r>
+      <w:r>
+        <w:rPr>
+          <w:rFonts w:hint="eastAsia"/>
+        </w:rPr>
+        <w:t>的迭代器和函数对象。对它们而言</w:t>
+      </w:r>
+      <w:r>
+        <w:rPr>
+          <w:rFonts w:hint="eastAsia"/>
+        </w:rPr>
+        <w:t>pass-by-value</w:t>
+      </w:r>
+      <w:r>
+        <w:rPr>
+          <w:rFonts w:hint="eastAsia"/>
+        </w:rPr>
+        <w:t>比较适当。</w:t>
       </w:r>
     </w:p>
     <w:sectPr>
@@ -2129,6 +2703,119 @@
 <file path=word/numbering.xml><?xml version="1.0" encoding="utf-8"?>
 <w:numbering xmlns:wpc="http://schemas.microsoft.com/office/word/2010/wordprocessingCanvas" xmlns:cx="http://schemas.microsoft.com/office/drawing/2014/chartex" xmlns:cx1="http://schemas.microsoft.com/office/drawing/2015/9/8/chartex" xmlns:cx2="http://schemas.microsoft.com/office/drawing/2015/10/21/chartex" xmlns:cx3="http://schemas.microsoft.com/office/drawing/2016/5/9/chartex" xmlns:cx4="http://schemas.microsoft.com/office/drawing/2016/5/10/chartex" xmlns:cx5="http://schemas.microsoft.com/office/drawing/2016/5/11/chartex" xmlns:cx6="http://schemas.microsoft.com/office/drawing/2016/5/12/chartex" xmlns:cx7="http://schemas.microsoft.com/office/drawing/2016/5/13/chartex" xmlns:cx8="http://schemas.microsoft.com/office/drawing/2016/5/14/chartex" xmlns:mc="http://schemas.openxmlformats.org/markup-compatibility/2006" xmlns:aink="http://schemas.microsoft.com/office/drawing/2016/ink" xmlns:am3d="http://schemas.microsoft.com/office/drawing/2017/model3d" xmlns:o="urn:schemas-microsoft-com:office:office" xmlns:r="http://schemas.openxmlformats.org/officeDocument/2006/relationships" xmlns:m="http://schemas.openxmlformats.org/officeDocument/2006/math" xmlns:v="urn:schemas-microsoft-com:vml" xmlns:wp14="http://schemas.microsoft.com/office/word/2010/wordprocessingDrawing" xmlns:wp="http://schemas.openxmlformats.org/drawingml/2006/wordprocessingDrawing" xmlns:w10="urn:schemas-microsoft-com:office:word" xmlns:w="http://schemas.openxmlformats.org/wordprocessingml/2006/main" xmlns:w14="http://schemas.microsoft.com/office/word/2010/wordml" xmlns:w15="http://schemas.microsoft.com/office/word/2012/wordml" xmlns:w16cex="http://schemas.microsoft.com/office/word/2018/wordml/cex" xmlns:w16cid="http://schemas.microsoft.com/office/word/2016/wordml/cid" xmlns:w16="http://schemas.microsoft.com/office/word/2018/wordml" xmlns:w16se="http://schemas.microsoft.com/office/word/2015/wordml/symex" xmlns:wpg="http://schemas.microsoft.com/office/word/2010/wordprocessingGroup" xmlns:wpi="http://schemas.microsoft.com/office/word/2010/wordprocessingInk" xmlns:wne="http://schemas.microsoft.com/office/word/2006/wordml" xmlns:wps="http://schemas.microsoft.com/office/word/2010/wordprocessingShape" mc:Ignorable="w14 w15 w16se w16cid w16 w16cex wp14">
   <w:abstractNum w:abstractNumId="0" w15:restartNumberingAfterBreak="0">
+    <w:nsid w:val="05C15A6F"/>
+    <w:multiLevelType w:val="hybridMultilevel"/>
+    <w:tmpl w:val="47FA99DC"/>
+    <w:lvl w:ilvl="0" w:tplc="04090009">
+      <w:start w:val="1"/>
+      <w:numFmt w:val="bullet"/>
+      <w:lvlText w:val=""/>
+      <w:lvlJc w:val="left"/>
+      <w:pPr>
+        <w:ind w:left="420" w:hanging="420"/>
+      </w:pPr>
+      <w:rPr>
+        <w:rFonts w:ascii="Wingdings" w:hAnsi="Wingdings" w:hint="default"/>
+      </w:rPr>
+    </w:lvl>
+    <w:lvl w:ilvl="1" w:tplc="04090003" w:tentative="1">
+      <w:start w:val="1"/>
+      <w:numFmt w:val="bullet"/>
+      <w:lvlText w:val=""/>
+      <w:lvlJc w:val="left"/>
+      <w:pPr>
+        <w:ind w:left="840" w:hanging="420"/>
+      </w:pPr>
+      <w:rPr>
+        <w:rFonts w:ascii="Wingdings" w:hAnsi="Wingdings" w:hint="default"/>
+      </w:rPr>
+    </w:lvl>
+    <w:lvl w:ilvl="2" w:tplc="04090005" w:tentative="1">
+      <w:start w:val="1"/>
+      <w:numFmt w:val="bullet"/>
+      <w:lvlText w:val=""/>
+      <w:lvlJc w:val="left"/>
+      <w:pPr>
+        <w:ind w:left="1260" w:hanging="420"/>
+      </w:pPr>
+      <w:rPr>
+        <w:rFonts w:ascii="Wingdings" w:hAnsi="Wingdings" w:hint="default"/>
+      </w:rPr>
+    </w:lvl>
+    <w:lvl w:ilvl="3" w:tplc="04090001" w:tentative="1">
+      <w:start w:val="1"/>
+      <w:numFmt w:val="bullet"/>
+      <w:lvlText w:val=""/>
+      <w:lvlJc w:val="left"/>
+      <w:pPr>
+        <w:ind w:left="1680" w:hanging="420"/>
+      </w:pPr>
+      <w:rPr>
+        <w:rFonts w:ascii="Wingdings" w:hAnsi="Wingdings" w:hint="default"/>
+      </w:rPr>
+    </w:lvl>
+    <w:lvl w:ilvl="4" w:tplc="04090003" w:tentative="1">
+      <w:start w:val="1"/>
+      <w:numFmt w:val="bullet"/>
+      <w:lvlText w:val=""/>
+      <w:lvlJc w:val="left"/>
+      <w:pPr>
+        <w:ind w:left="2100" w:hanging="420"/>
+      </w:pPr>
+      <w:rPr>
+        <w:rFonts w:ascii="Wingdings" w:hAnsi="Wingdings" w:hint="default"/>
+      </w:rPr>
+    </w:lvl>
+    <w:lvl w:ilvl="5" w:tplc="04090005" w:tentative="1">
+      <w:start w:val="1"/>
+      <w:numFmt w:val="bullet"/>
+      <w:lvlText w:val=""/>
+      <w:lvlJc w:val="left"/>
+      <w:pPr>
+        <w:ind w:left="2520" w:hanging="420"/>
+      </w:pPr>
+      <w:rPr>
+        <w:rFonts w:ascii="Wingdings" w:hAnsi="Wingdings" w:hint="default"/>
+      </w:rPr>
+    </w:lvl>
+    <w:lvl w:ilvl="6" w:tplc="04090001" w:tentative="1">
+      <w:start w:val="1"/>
+      <w:numFmt w:val="bullet"/>
+      <w:lvlText w:val=""/>
+      <w:lvlJc w:val="left"/>
+      <w:pPr>
+        <w:ind w:left="2940" w:hanging="420"/>
+      </w:pPr>
+      <w:rPr>
+        <w:rFonts w:ascii="Wingdings" w:hAnsi="Wingdings" w:hint="default"/>
+      </w:rPr>
+    </w:lvl>
+    <w:lvl w:ilvl="7" w:tplc="04090003" w:tentative="1">
+      <w:start w:val="1"/>
+      <w:numFmt w:val="bullet"/>
+      <w:lvlText w:val=""/>
+      <w:lvlJc w:val="left"/>
+      <w:pPr>
+        <w:ind w:left="3360" w:hanging="420"/>
+      </w:pPr>
+      <w:rPr>
+        <w:rFonts w:ascii="Wingdings" w:hAnsi="Wingdings" w:hint="default"/>
+      </w:rPr>
+    </w:lvl>
+    <w:lvl w:ilvl="8" w:tplc="04090005" w:tentative="1">
+      <w:start w:val="1"/>
+      <w:numFmt w:val="bullet"/>
+      <w:lvlText w:val=""/>
+      <w:lvlJc w:val="left"/>
+      <w:pPr>
+        <w:ind w:left="3780" w:hanging="420"/>
+      </w:pPr>
+      <w:rPr>
+        <w:rFonts w:ascii="Wingdings" w:hAnsi="Wingdings" w:hint="default"/>
+      </w:rPr>
+    </w:lvl>
+  </w:abstractNum>
+  <w:abstractNum w:abstractNumId="1" w15:restartNumberingAfterBreak="0">
     <w:nsid w:val="088330A2"/>
     <w:multiLevelType w:val="hybridMultilevel"/>
     <w:tmpl w:val="CB0AE204"/>
@@ -2241,7 +2928,7 @@
       </w:rPr>
     </w:lvl>
   </w:abstractNum>
-  <w:abstractNum w:abstractNumId="1" w15:restartNumberingAfterBreak="0">
+  <w:abstractNum w:abstractNumId="2" w15:restartNumberingAfterBreak="0">
     <w:nsid w:val="1C680A03"/>
     <w:multiLevelType w:val="hybridMultilevel"/>
     <w:tmpl w:val="7AA457C0"/>
@@ -2354,7 +3041,7 @@
       </w:rPr>
     </w:lvl>
   </w:abstractNum>
-  <w:abstractNum w:abstractNumId="2" w15:restartNumberingAfterBreak="0">
+  <w:abstractNum w:abstractNumId="3" w15:restartNumberingAfterBreak="0">
     <w:nsid w:val="2B7D0AEB"/>
     <w:multiLevelType w:val="hybridMultilevel"/>
     <w:tmpl w:val="8D08EDA4"/>
@@ -2467,7 +3154,120 @@
       </w:rPr>
     </w:lvl>
   </w:abstractNum>
-  <w:abstractNum w:abstractNumId="3" w15:restartNumberingAfterBreak="0">
+  <w:abstractNum w:abstractNumId="4" w15:restartNumberingAfterBreak="0">
+    <w:nsid w:val="30EF70AE"/>
+    <w:multiLevelType w:val="hybridMultilevel"/>
+    <w:tmpl w:val="8DB4AB20"/>
+    <w:lvl w:ilvl="0" w:tplc="04090009">
+      <w:start w:val="1"/>
+      <w:numFmt w:val="bullet"/>
+      <w:lvlText w:val=""/>
+      <w:lvlJc w:val="left"/>
+      <w:pPr>
+        <w:ind w:left="420" w:hanging="420"/>
+      </w:pPr>
+      <w:rPr>
+        <w:rFonts w:ascii="Wingdings" w:hAnsi="Wingdings" w:hint="default"/>
+      </w:rPr>
+    </w:lvl>
+    <w:lvl w:ilvl="1" w:tplc="04090003" w:tentative="1">
+      <w:start w:val="1"/>
+      <w:numFmt w:val="bullet"/>
+      <w:lvlText w:val=""/>
+      <w:lvlJc w:val="left"/>
+      <w:pPr>
+        <w:ind w:left="840" w:hanging="420"/>
+      </w:pPr>
+      <w:rPr>
+        <w:rFonts w:ascii="Wingdings" w:hAnsi="Wingdings" w:hint="default"/>
+      </w:rPr>
+    </w:lvl>
+    <w:lvl w:ilvl="2" w:tplc="04090005" w:tentative="1">
+      <w:start w:val="1"/>
+      <w:numFmt w:val="bullet"/>
+      <w:lvlText w:val=""/>
+      <w:lvlJc w:val="left"/>
+      <w:pPr>
+        <w:ind w:left="1260" w:hanging="420"/>
+      </w:pPr>
+      <w:rPr>
+        <w:rFonts w:ascii="Wingdings" w:hAnsi="Wingdings" w:hint="default"/>
+      </w:rPr>
+    </w:lvl>
+    <w:lvl w:ilvl="3" w:tplc="04090001" w:tentative="1">
+      <w:start w:val="1"/>
+      <w:numFmt w:val="bullet"/>
+      <w:lvlText w:val=""/>
+      <w:lvlJc w:val="left"/>
+      <w:pPr>
+        <w:ind w:left="1680" w:hanging="420"/>
+      </w:pPr>
+      <w:rPr>
+        <w:rFonts w:ascii="Wingdings" w:hAnsi="Wingdings" w:hint="default"/>
+      </w:rPr>
+    </w:lvl>
+    <w:lvl w:ilvl="4" w:tplc="04090003" w:tentative="1">
+      <w:start w:val="1"/>
+      <w:numFmt w:val="bullet"/>
+      <w:lvlText w:val=""/>
+      <w:lvlJc w:val="left"/>
+      <w:pPr>
+        <w:ind w:left="2100" w:hanging="420"/>
+      </w:pPr>
+      <w:rPr>
+        <w:rFonts w:ascii="Wingdings" w:hAnsi="Wingdings" w:hint="default"/>
+      </w:rPr>
+    </w:lvl>
+    <w:lvl w:ilvl="5" w:tplc="04090005" w:tentative="1">
+      <w:start w:val="1"/>
+      <w:numFmt w:val="bullet"/>
+      <w:lvlText w:val=""/>
+      <w:lvlJc w:val="left"/>
+      <w:pPr>
+        <w:ind w:left="2520" w:hanging="420"/>
+      </w:pPr>
+      <w:rPr>
+        <w:rFonts w:ascii="Wingdings" w:hAnsi="Wingdings" w:hint="default"/>
+      </w:rPr>
+    </w:lvl>
+    <w:lvl w:ilvl="6" w:tplc="04090001" w:tentative="1">
+      <w:start w:val="1"/>
+      <w:numFmt w:val="bullet"/>
+      <w:lvlText w:val=""/>
+      <w:lvlJc w:val="left"/>
+      <w:pPr>
+        <w:ind w:left="2940" w:hanging="420"/>
+      </w:pPr>
+      <w:rPr>
+        <w:rFonts w:ascii="Wingdings" w:hAnsi="Wingdings" w:hint="default"/>
+      </w:rPr>
+    </w:lvl>
+    <w:lvl w:ilvl="7" w:tplc="04090003" w:tentative="1">
+      <w:start w:val="1"/>
+      <w:numFmt w:val="bullet"/>
+      <w:lvlText w:val=""/>
+      <w:lvlJc w:val="left"/>
+      <w:pPr>
+        <w:ind w:left="3360" w:hanging="420"/>
+      </w:pPr>
+      <w:rPr>
+        <w:rFonts w:ascii="Wingdings" w:hAnsi="Wingdings" w:hint="default"/>
+      </w:rPr>
+    </w:lvl>
+    <w:lvl w:ilvl="8" w:tplc="04090005" w:tentative="1">
+      <w:start w:val="1"/>
+      <w:numFmt w:val="bullet"/>
+      <w:lvlText w:val=""/>
+      <w:lvlJc w:val="left"/>
+      <w:pPr>
+        <w:ind w:left="3780" w:hanging="420"/>
+      </w:pPr>
+      <w:rPr>
+        <w:rFonts w:ascii="Wingdings" w:hAnsi="Wingdings" w:hint="default"/>
+      </w:rPr>
+    </w:lvl>
+  </w:abstractNum>
+  <w:abstractNum w:abstractNumId="5" w15:restartNumberingAfterBreak="0">
     <w:nsid w:val="3DF80AA6"/>
     <w:multiLevelType w:val="hybridMultilevel"/>
     <w:tmpl w:val="4DC4EBFE"/>
@@ -2580,7 +3380,7 @@
       </w:rPr>
     </w:lvl>
   </w:abstractNum>
-  <w:abstractNum w:abstractNumId="4" w15:restartNumberingAfterBreak="0">
+  <w:abstractNum w:abstractNumId="6" w15:restartNumberingAfterBreak="0">
     <w:nsid w:val="400D6829"/>
     <w:multiLevelType w:val="hybridMultilevel"/>
     <w:tmpl w:val="82BCC770"/>
@@ -2693,7 +3493,7 @@
       </w:rPr>
     </w:lvl>
   </w:abstractNum>
-  <w:abstractNum w:abstractNumId="5" w15:restartNumberingAfterBreak="0">
+  <w:abstractNum w:abstractNumId="7" w15:restartNumberingAfterBreak="0">
     <w:nsid w:val="40B06FED"/>
     <w:multiLevelType w:val="hybridMultilevel"/>
     <w:tmpl w:val="D338853E"/>
@@ -2806,7 +3606,7 @@
       </w:rPr>
     </w:lvl>
   </w:abstractNum>
-  <w:abstractNum w:abstractNumId="6" w15:restartNumberingAfterBreak="0">
+  <w:abstractNum w:abstractNumId="8" w15:restartNumberingAfterBreak="0">
     <w:nsid w:val="42656F5D"/>
     <w:multiLevelType w:val="hybridMultilevel"/>
     <w:tmpl w:val="30E65960"/>
@@ -2919,7 +3719,120 @@
       </w:rPr>
     </w:lvl>
   </w:abstractNum>
-  <w:abstractNum w:abstractNumId="7" w15:restartNumberingAfterBreak="0">
+  <w:abstractNum w:abstractNumId="9" w15:restartNumberingAfterBreak="0">
+    <w:nsid w:val="4EE30F76"/>
+    <w:multiLevelType w:val="hybridMultilevel"/>
+    <w:tmpl w:val="1F102AB2"/>
+    <w:lvl w:ilvl="0" w:tplc="04090009">
+      <w:start w:val="1"/>
+      <w:numFmt w:val="bullet"/>
+      <w:lvlText w:val=""/>
+      <w:lvlJc w:val="left"/>
+      <w:pPr>
+        <w:ind w:left="420" w:hanging="420"/>
+      </w:pPr>
+      <w:rPr>
+        <w:rFonts w:ascii="Wingdings" w:hAnsi="Wingdings" w:hint="default"/>
+      </w:rPr>
+    </w:lvl>
+    <w:lvl w:ilvl="1" w:tplc="04090003" w:tentative="1">
+      <w:start w:val="1"/>
+      <w:numFmt w:val="bullet"/>
+      <w:lvlText w:val=""/>
+      <w:lvlJc w:val="left"/>
+      <w:pPr>
+        <w:ind w:left="840" w:hanging="420"/>
+      </w:pPr>
+      <w:rPr>
+        <w:rFonts w:ascii="Wingdings" w:hAnsi="Wingdings" w:hint="default"/>
+      </w:rPr>
+    </w:lvl>
+    <w:lvl w:ilvl="2" w:tplc="04090005" w:tentative="1">
+      <w:start w:val="1"/>
+      <w:numFmt w:val="bullet"/>
+      <w:lvlText w:val=""/>
+      <w:lvlJc w:val="left"/>
+      <w:pPr>
+        <w:ind w:left="1260" w:hanging="420"/>
+      </w:pPr>
+      <w:rPr>
+        <w:rFonts w:ascii="Wingdings" w:hAnsi="Wingdings" w:hint="default"/>
+      </w:rPr>
+    </w:lvl>
+    <w:lvl w:ilvl="3" w:tplc="04090001" w:tentative="1">
+      <w:start w:val="1"/>
+      <w:numFmt w:val="bullet"/>
+      <w:lvlText w:val=""/>
+      <w:lvlJc w:val="left"/>
+      <w:pPr>
+        <w:ind w:left="1680" w:hanging="420"/>
+      </w:pPr>
+      <w:rPr>
+        <w:rFonts w:ascii="Wingdings" w:hAnsi="Wingdings" w:hint="default"/>
+      </w:rPr>
+    </w:lvl>
+    <w:lvl w:ilvl="4" w:tplc="04090003" w:tentative="1">
+      <w:start w:val="1"/>
+      <w:numFmt w:val="bullet"/>
+      <w:lvlText w:val=""/>
+      <w:lvlJc w:val="left"/>
+      <w:pPr>
+        <w:ind w:left="2100" w:hanging="420"/>
+      </w:pPr>
+      <w:rPr>
+        <w:rFonts w:ascii="Wingdings" w:hAnsi="Wingdings" w:hint="default"/>
+      </w:rPr>
+    </w:lvl>
+    <w:lvl w:ilvl="5" w:tplc="04090005" w:tentative="1">
+      <w:start w:val="1"/>
+      <w:numFmt w:val="bullet"/>
+      <w:lvlText w:val=""/>
+      <w:lvlJc w:val="left"/>
+      <w:pPr>
+        <w:ind w:left="2520" w:hanging="420"/>
+      </w:pPr>
+      <w:rPr>
+        <w:rFonts w:ascii="Wingdings" w:hAnsi="Wingdings" w:hint="default"/>
+      </w:rPr>
+    </w:lvl>
+    <w:lvl w:ilvl="6" w:tplc="04090001" w:tentative="1">
+      <w:start w:val="1"/>
+      <w:numFmt w:val="bullet"/>
+      <w:lvlText w:val=""/>
+      <w:lvlJc w:val="left"/>
+      <w:pPr>
+        <w:ind w:left="2940" w:hanging="420"/>
+      </w:pPr>
+      <w:rPr>
+        <w:rFonts w:ascii="Wingdings" w:hAnsi="Wingdings" w:hint="default"/>
+      </w:rPr>
+    </w:lvl>
+    <w:lvl w:ilvl="7" w:tplc="04090003" w:tentative="1">
+      <w:start w:val="1"/>
+      <w:numFmt w:val="bullet"/>
+      <w:lvlText w:val=""/>
+      <w:lvlJc w:val="left"/>
+      <w:pPr>
+        <w:ind w:left="3360" w:hanging="420"/>
+      </w:pPr>
+      <w:rPr>
+        <w:rFonts w:ascii="Wingdings" w:hAnsi="Wingdings" w:hint="default"/>
+      </w:rPr>
+    </w:lvl>
+    <w:lvl w:ilvl="8" w:tplc="04090005" w:tentative="1">
+      <w:start w:val="1"/>
+      <w:numFmt w:val="bullet"/>
+      <w:lvlText w:val=""/>
+      <w:lvlJc w:val="left"/>
+      <w:pPr>
+        <w:ind w:left="3780" w:hanging="420"/>
+      </w:pPr>
+      <w:rPr>
+        <w:rFonts w:ascii="Wingdings" w:hAnsi="Wingdings" w:hint="default"/>
+      </w:rPr>
+    </w:lvl>
+  </w:abstractNum>
+  <w:abstractNum w:abstractNumId="10" w15:restartNumberingAfterBreak="0">
     <w:nsid w:val="5CDB1950"/>
     <w:multiLevelType w:val="hybridMultilevel"/>
     <w:tmpl w:val="0E588B52"/>
@@ -3032,7 +3945,120 @@
       </w:rPr>
     </w:lvl>
   </w:abstractNum>
-  <w:abstractNum w:abstractNumId="8" w15:restartNumberingAfterBreak="0">
+  <w:abstractNum w:abstractNumId="11" w15:restartNumberingAfterBreak="0">
+    <w:nsid w:val="6D1D3184"/>
+    <w:multiLevelType w:val="hybridMultilevel"/>
+    <w:tmpl w:val="81DE8ADE"/>
+    <w:lvl w:ilvl="0" w:tplc="04090001">
+      <w:start w:val="1"/>
+      <w:numFmt w:val="bullet"/>
+      <w:lvlText w:val=""/>
+      <w:lvlJc w:val="left"/>
+      <w:pPr>
+        <w:ind w:left="420" w:hanging="420"/>
+      </w:pPr>
+      <w:rPr>
+        <w:rFonts w:ascii="Wingdings" w:hAnsi="Wingdings" w:hint="default"/>
+      </w:rPr>
+    </w:lvl>
+    <w:lvl w:ilvl="1" w:tplc="04090003" w:tentative="1">
+      <w:start w:val="1"/>
+      <w:numFmt w:val="bullet"/>
+      <w:lvlText w:val=""/>
+      <w:lvlJc w:val="left"/>
+      <w:pPr>
+        <w:ind w:left="840" w:hanging="420"/>
+      </w:pPr>
+      <w:rPr>
+        <w:rFonts w:ascii="Wingdings" w:hAnsi="Wingdings" w:hint="default"/>
+      </w:rPr>
+    </w:lvl>
+    <w:lvl w:ilvl="2" w:tplc="04090005" w:tentative="1">
+      <w:start w:val="1"/>
+      <w:numFmt w:val="bullet"/>
+      <w:lvlText w:val=""/>
+      <w:lvlJc w:val="left"/>
+      <w:pPr>
+        <w:ind w:left="1260" w:hanging="420"/>
+      </w:pPr>
+      <w:rPr>
+        <w:rFonts w:ascii="Wingdings" w:hAnsi="Wingdings" w:hint="default"/>
+      </w:rPr>
+    </w:lvl>
+    <w:lvl w:ilvl="3" w:tplc="04090001" w:tentative="1">
+      <w:start w:val="1"/>
+      <w:numFmt w:val="bullet"/>
+      <w:lvlText w:val=""/>
+      <w:lvlJc w:val="left"/>
+      <w:pPr>
+        <w:ind w:left="1680" w:hanging="420"/>
+      </w:pPr>
+      <w:rPr>
+        <w:rFonts w:ascii="Wingdings" w:hAnsi="Wingdings" w:hint="default"/>
+      </w:rPr>
+    </w:lvl>
+    <w:lvl w:ilvl="4" w:tplc="04090003" w:tentative="1">
+      <w:start w:val="1"/>
+      <w:numFmt w:val="bullet"/>
+      <w:lvlText w:val=""/>
+      <w:lvlJc w:val="left"/>
+      <w:pPr>
+        <w:ind w:left="2100" w:hanging="420"/>
+      </w:pPr>
+      <w:rPr>
+        <w:rFonts w:ascii="Wingdings" w:hAnsi="Wingdings" w:hint="default"/>
+      </w:rPr>
+    </w:lvl>
+    <w:lvl w:ilvl="5" w:tplc="04090005" w:tentative="1">
+      <w:start w:val="1"/>
+      <w:numFmt w:val="bullet"/>
+      <w:lvlText w:val=""/>
+      <w:lvlJc w:val="left"/>
+      <w:pPr>
+        <w:ind w:left="2520" w:hanging="420"/>
+      </w:pPr>
+      <w:rPr>
+        <w:rFonts w:ascii="Wingdings" w:hAnsi="Wingdings" w:hint="default"/>
+      </w:rPr>
+    </w:lvl>
+    <w:lvl w:ilvl="6" w:tplc="04090001" w:tentative="1">
+      <w:start w:val="1"/>
+      <w:numFmt w:val="bullet"/>
+      <w:lvlText w:val=""/>
+      <w:lvlJc w:val="left"/>
+      <w:pPr>
+        <w:ind w:left="2940" w:hanging="420"/>
+      </w:pPr>
+      <w:rPr>
+        <w:rFonts w:ascii="Wingdings" w:hAnsi="Wingdings" w:hint="default"/>
+      </w:rPr>
+    </w:lvl>
+    <w:lvl w:ilvl="7" w:tplc="04090003" w:tentative="1">
+      <w:start w:val="1"/>
+      <w:numFmt w:val="bullet"/>
+      <w:lvlText w:val=""/>
+      <w:lvlJc w:val="left"/>
+      <w:pPr>
+        <w:ind w:left="3360" w:hanging="420"/>
+      </w:pPr>
+      <w:rPr>
+        <w:rFonts w:ascii="Wingdings" w:hAnsi="Wingdings" w:hint="default"/>
+      </w:rPr>
+    </w:lvl>
+    <w:lvl w:ilvl="8" w:tplc="04090005" w:tentative="1">
+      <w:start w:val="1"/>
+      <w:numFmt w:val="bullet"/>
+      <w:lvlText w:val=""/>
+      <w:lvlJc w:val="left"/>
+      <w:pPr>
+        <w:ind w:left="3780" w:hanging="420"/>
+      </w:pPr>
+      <w:rPr>
+        <w:rFonts w:ascii="Wingdings" w:hAnsi="Wingdings" w:hint="default"/>
+      </w:rPr>
+    </w:lvl>
+  </w:abstractNum>
+  <w:abstractNum w:abstractNumId="12" w15:restartNumberingAfterBreak="0">
     <w:nsid w:val="6D330C1F"/>
     <w:multiLevelType w:val="hybridMultilevel"/>
     <w:tmpl w:val="52ACF802"/>
@@ -3145,7 +4171,7 @@
       </w:rPr>
     </w:lvl>
   </w:abstractNum>
-  <w:abstractNum w:abstractNumId="9" w15:restartNumberingAfterBreak="0">
+  <w:abstractNum w:abstractNumId="13" w15:restartNumberingAfterBreak="0">
     <w:nsid w:val="75825F9C"/>
     <w:multiLevelType w:val="hybridMultilevel"/>
     <w:tmpl w:val="F6F24592"/>
@@ -3258,7 +4284,7 @@
       </w:rPr>
     </w:lvl>
   </w:abstractNum>
-  <w:abstractNum w:abstractNumId="10" w15:restartNumberingAfterBreak="0">
+  <w:abstractNum w:abstractNumId="14" w15:restartNumberingAfterBreak="0">
     <w:nsid w:val="7846619E"/>
     <w:multiLevelType w:val="hybridMultilevel"/>
     <w:tmpl w:val="7E7A7B82"/>
@@ -3344,7 +4370,7 @@
       </w:pPr>
     </w:lvl>
   </w:abstractNum>
-  <w:abstractNum w:abstractNumId="11" w15:restartNumberingAfterBreak="0">
+  <w:abstractNum w:abstractNumId="15" w15:restartNumberingAfterBreak="0">
     <w:nsid w:val="7C535A3C"/>
     <w:multiLevelType w:val="hybridMultilevel"/>
     <w:tmpl w:val="E5AC82AA"/>
@@ -3458,40 +4484,52 @@
     </w:lvl>
   </w:abstractNum>
   <w:num w:numId="1">
-    <w:abstractNumId w:val="4"/>
+    <w:abstractNumId w:val="6"/>
   </w:num>
   <w:num w:numId="2">
+    <w:abstractNumId w:val="10"/>
+  </w:num>
+  <w:num w:numId="3">
+    <w:abstractNumId w:val="1"/>
+  </w:num>
+  <w:num w:numId="4">
+    <w:abstractNumId w:val="12"/>
+  </w:num>
+  <w:num w:numId="5">
+    <w:abstractNumId w:val="14"/>
+  </w:num>
+  <w:num w:numId="6">
+    <w:abstractNumId w:val="5"/>
+  </w:num>
+  <w:num w:numId="7">
+    <w:abstractNumId w:val="13"/>
+  </w:num>
+  <w:num w:numId="8">
+    <w:abstractNumId w:val="8"/>
+  </w:num>
+  <w:num w:numId="9">
+    <w:abstractNumId w:val="3"/>
+  </w:num>
+  <w:num w:numId="10">
+    <w:abstractNumId w:val="2"/>
+  </w:num>
+  <w:num w:numId="11">
     <w:abstractNumId w:val="7"/>
   </w:num>
-  <w:num w:numId="3">
+  <w:num w:numId="12">
+    <w:abstractNumId w:val="15"/>
+  </w:num>
+  <w:num w:numId="13">
     <w:abstractNumId w:val="0"/>
   </w:num>
-  <w:num w:numId="4">
-    <w:abstractNumId w:val="8"/>
-  </w:num>
-  <w:num w:numId="5">
-    <w:abstractNumId w:val="10"/>
-  </w:num>
-  <w:num w:numId="6">
-    <w:abstractNumId w:val="3"/>
-  </w:num>
-  <w:num w:numId="7">
+  <w:num w:numId="14">
     <w:abstractNumId w:val="9"/>
   </w:num>
-  <w:num w:numId="8">
-    <w:abstractNumId w:val="6"/>
+  <w:num w:numId="15">
+    <w:abstractNumId w:val="11"/>
   </w:num>
-  <w:num w:numId="9">
-    <w:abstractNumId w:val="2"/>
-  </w:num>
-  <w:num w:numId="10">
-    <w:abstractNumId w:val="1"/>
-  </w:num>
-  <w:num w:numId="11">
-    <w:abstractNumId w:val="5"/>
-  </w:num>
-  <w:num w:numId="12">
-    <w:abstractNumId w:val="11"/>
+  <w:num w:numId="16">
+    <w:abstractNumId w:val="4"/>
   </w:num>
 </w:numbering>
 </file>

</xml_diff>